<commit_message>
Dokumentacja oraz diagramy sekwencji
Diagram sekwencji dla podłączenia się klienta do serwera, oraz sesja
połączeniowa
</commit_message>
<xml_diff>
--- a/Dokumentacja/Dokumentacja.docx
+++ b/Dokumentacja/Dokumentacja.docx
@@ -522,7 +522,21 @@
           <w:sz w:val="24"/>
           <w:szCs w:val="24"/>
         </w:rPr>
-        <w:t>Komunikator ten poza protokołem sterowania ma również przetwarzać, wysyłać , odtwarzać odbierać dźwięk między użytkownikami.</w:t>
+        <w:t>Komunikator ten poza protokołem sterowania ma również przetwarzać</w:t>
+      </w:r>
+      <w:r>
+        <w:rPr>
+          <w:sz w:val="24"/>
+          <w:szCs w:val="24"/>
+        </w:rPr>
+        <w:t>, wysyłać , odtwarzać odbierać głos</w:t>
+      </w:r>
+      <w:r>
+        <w:rPr>
+          <w:sz w:val="24"/>
+          <w:szCs w:val="24"/>
+        </w:rPr>
+        <w:t xml:space="preserve"> między użytkownikami.</w:t>
       </w:r>
       <w:r>
         <w:rPr>
@@ -891,7 +905,7 @@
                     </pic:cNvPicPr>
                   </pic:nvPicPr>
                   <pic:blipFill>
-                    <a:blip r:embed="rId5" cstate="print"/>
+                    <a:blip r:embed="rId7" cstate="print"/>
                     <a:srcRect/>
                     <a:stretch>
                       <a:fillRect/>
@@ -1041,14 +1055,7 @@
           <w:sz w:val="24"/>
           <w:szCs w:val="24"/>
         </w:rPr>
-        <w:t xml:space="preserve">Aby możliwe było działanie tego systemu na zasadzie takiej jakiej opisane zostało w punkcie poprzednim, przyjęta została architektura klient - serwer - klient. Dzięki takiej przyjętej architekturze możliwe jest sterowanie sesją połączeniową w taki sposób by możliwe były </w:t>
-      </w:r>
-      <w:r>
-        <w:rPr>
-          <w:sz w:val="24"/>
-          <w:szCs w:val="24"/>
-        </w:rPr>
-        <w:t>przypadki typu:</w:t>
+        <w:t>Aby możliwe było działanie tego systemu na zasadzie takiej jakiej opisane zostało w punkcie poprzednim, przyjęta została architektura klient - serwer - klient. Dzięki takiej przyjętej architekturze możliwe jest sterowanie sesją połączeniową w taki sposób by możliwe były przypadki typu:</w:t>
       </w:r>
     </w:p>
     <w:p>
@@ -1113,16 +1120,97 @@
         </w:rPr>
         <w:t>niepodłączony</w:t>
       </w:r>
+      <w:r>
+        <w:rPr>
+          <w:sz w:val="24"/>
+          <w:szCs w:val="24"/>
+        </w:rPr>
+        <w:t>,</w:t>
+      </w:r>
     </w:p>
     <w:p>
       <w:pPr>
         <w:pStyle w:val="Akapitzlist"/>
-        <w:spacing w:after="0"/>
-        <w:rPr>
-          <w:sz w:val="24"/>
-          <w:szCs w:val="24"/>
-        </w:rPr>
-      </w:pPr>
+        <w:numPr>
+          <w:ilvl w:val="0"/>
+          <w:numId w:val="2"/>
+        </w:numPr>
+        <w:spacing w:after="0"/>
+        <w:rPr>
+          <w:sz w:val="24"/>
+          <w:szCs w:val="24"/>
+        </w:rPr>
+      </w:pPr>
+      <w:r>
+        <w:rPr>
+          <w:sz w:val="24"/>
+          <w:szCs w:val="24"/>
+        </w:rPr>
+        <w:t xml:space="preserve">podłączony, </w:t>
+      </w:r>
+    </w:p>
+    <w:p>
+      <w:pPr>
+        <w:spacing w:after="0"/>
+        <w:rPr>
+          <w:sz w:val="24"/>
+          <w:szCs w:val="24"/>
+        </w:rPr>
+      </w:pPr>
+    </w:p>
+    <w:p>
+      <w:pPr>
+        <w:spacing w:after="0"/>
+        <w:rPr>
+          <w:sz w:val="24"/>
+          <w:szCs w:val="24"/>
+        </w:rPr>
+      </w:pPr>
+    </w:p>
+    <w:p>
+      <w:pPr>
+        <w:spacing w:after="0"/>
+        <w:rPr>
+          <w:sz w:val="24"/>
+          <w:szCs w:val="24"/>
+        </w:rPr>
+      </w:pPr>
+    </w:p>
+    <w:p>
+      <w:pPr>
+        <w:spacing w:after="0"/>
+        <w:rPr>
+          <w:sz w:val="24"/>
+          <w:szCs w:val="24"/>
+        </w:rPr>
+      </w:pPr>
+    </w:p>
+    <w:p>
+      <w:pPr>
+        <w:spacing w:after="0"/>
+        <w:rPr>
+          <w:sz w:val="24"/>
+          <w:szCs w:val="24"/>
+        </w:rPr>
+      </w:pPr>
+    </w:p>
+    <w:p>
+      <w:pPr>
+        <w:spacing w:after="0"/>
+        <w:rPr>
+          <w:b/>
+          <w:sz w:val="36"/>
+          <w:szCs w:val="36"/>
+        </w:rPr>
+      </w:pPr>
+      <w:r>
+        <w:rPr>
+          <w:b/>
+          <w:sz w:val="36"/>
+          <w:szCs w:val="36"/>
+        </w:rPr>
+        <w:t>4. Charakterystyka protokołu sygnalizacyjnego:</w:t>
+      </w:r>
     </w:p>
     <w:p>
       <w:pPr>
@@ -1158,15 +1246,7 @@
           <w:sz w:val="24"/>
           <w:szCs w:val="24"/>
         </w:rPr>
-        <w:t xml:space="preserve">bował nawiązać połączenie z innym użytkownikiem oraz w momencie przerwania </w:t>
-      </w:r>
-      <w:r>
-        <w:rPr>
-          <w:sz w:val="24"/>
-          <w:szCs w:val="24"/>
-        </w:rPr>
-        <w:lastRenderedPageBreak/>
-        <w:t>transmisji.</w:t>
+        <w:t>bował nawiązać połączenie z innym użytkownikiem oraz w momencie przerwania transmisji.</w:t>
       </w:r>
       <w:r>
         <w:rPr>
@@ -1224,22 +1304,13 @@
         </w:rPr>
         <w:t xml:space="preserve"> kiedy odbiorca ten jest podłączony w celu </w:t>
       </w:r>
-      <w:proofErr w:type="spellStart"/>
-      <w:r>
-        <w:rPr>
-          <w:sz w:val="24"/>
-          <w:szCs w:val="24"/>
-        </w:rPr>
-        <w:t>zainc</w:t>
-      </w:r>
-      <w:r>
-        <w:rPr>
-          <w:sz w:val="24"/>
-          <w:szCs w:val="24"/>
-        </w:rPr>
-        <w:t>jalizowania</w:t>
-      </w:r>
-      <w:proofErr w:type="spellEnd"/>
+      <w:r>
+        <w:rPr>
+          <w:sz w:val="24"/>
+          <w:szCs w:val="24"/>
+        </w:rPr>
+        <w:t>zainicjalizowania</w:t>
+      </w:r>
       <w:r>
         <w:rPr>
           <w:sz w:val="24"/>
@@ -1268,15 +1339,13 @@
         </w:rPr>
         <w:t xml:space="preserve">OK - wysyłane przez </w:t>
       </w:r>
-      <w:proofErr w:type="spellStart"/>
-      <w:r>
-        <w:rPr>
-          <w:sz w:val="24"/>
-          <w:szCs w:val="24"/>
-        </w:rPr>
-        <w:t>odbiorce</w:t>
-      </w:r>
-      <w:proofErr w:type="spellEnd"/>
+      <w:r>
+        <w:rPr>
+          <w:sz w:val="24"/>
+          <w:szCs w:val="24"/>
+        </w:rPr>
+        <w:t>odbiorcę</w:t>
+      </w:r>
       <w:r>
         <w:rPr>
           <w:sz w:val="24"/>
@@ -1284,15 +1353,13 @@
         </w:rPr>
         <w:t xml:space="preserve"> oraz </w:t>
       </w:r>
-      <w:proofErr w:type="spellStart"/>
-      <w:r>
-        <w:rPr>
-          <w:sz w:val="24"/>
-          <w:szCs w:val="24"/>
-        </w:rPr>
-        <w:t>nadawce</w:t>
-      </w:r>
-      <w:proofErr w:type="spellEnd"/>
+      <w:r>
+        <w:rPr>
+          <w:sz w:val="24"/>
+          <w:szCs w:val="24"/>
+        </w:rPr>
+        <w:t>nadawcę</w:t>
+      </w:r>
       <w:r>
         <w:rPr>
           <w:sz w:val="24"/>
@@ -1305,7 +1372,7 @@
           <w:sz w:val="24"/>
           <w:szCs w:val="24"/>
         </w:rPr>
-        <w:t>akończenia połączenia głosowego.</w:t>
+        <w:t>akończenia połączenia głosowego,</w:t>
       </w:r>
     </w:p>
     <w:p>
@@ -1326,23 +1393,14 @@
           <w:sz w:val="24"/>
           <w:szCs w:val="24"/>
         </w:rPr>
-        <w:t xml:space="preserve">NEX - (Not </w:t>
-      </w:r>
-      <w:proofErr w:type="spellStart"/>
-      <w:r>
-        <w:rPr>
-          <w:sz w:val="24"/>
-          <w:szCs w:val="24"/>
-        </w:rPr>
-        <w:t>EXists</w:t>
-      </w:r>
-      <w:proofErr w:type="spellEnd"/>
-      <w:r>
-        <w:rPr>
-          <w:sz w:val="24"/>
-          <w:szCs w:val="24"/>
-        </w:rPr>
-        <w:t>) - komunikat zwrotny od serwera w wypadku gdy nadawca próbuje się połączyć z odbiorcą który nie istnieje,</w:t>
+        <w:t>NEX - (Not EXists) - komunikat zwrotny od serwera w wypadku gdy nadawca próbuje się połączyć z odbiorcą który nie istnieje</w:t>
+      </w:r>
+      <w:r>
+        <w:rPr>
+          <w:sz w:val="24"/>
+          <w:szCs w:val="24"/>
+        </w:rPr>
+        <w:t>,</w:t>
       </w:r>
     </w:p>
     <w:p>
@@ -1363,28 +1421,14 @@
           <w:sz w:val="24"/>
           <w:szCs w:val="24"/>
         </w:rPr>
-        <w:t>BUSY - komunikat zwrotny od serwera w wypadku gdy nadawca</w:t>
-      </w:r>
-      <w:r>
-        <w:rPr>
-          <w:sz w:val="24"/>
-          <w:szCs w:val="24"/>
-        </w:rPr>
-        <w:t xml:space="preserve"> próbuje się połączyć z użytkownikiem</w:t>
-      </w:r>
-      <w:r>
-        <w:rPr>
-          <w:sz w:val="24"/>
-          <w:szCs w:val="24"/>
-        </w:rPr>
-        <w:t xml:space="preserve"> który odrz</w:t>
-      </w:r>
-      <w:r>
-        <w:rPr>
-          <w:sz w:val="24"/>
-          <w:szCs w:val="24"/>
-        </w:rPr>
-        <w:t>ucił połączenie bądź jest zajęty,</w:t>
+        <w:t>N</w:t>
+      </w:r>
+      <w:r>
+        <w:rPr>
+          <w:sz w:val="24"/>
+          <w:szCs w:val="24"/>
+        </w:rPr>
+        <w:t>AC - (Not ACCess) - komunikat zwrotny od serwera w wypadku gdy nadawca próbuje połączyć się z odbiorcą który nie jest podłączony z serwerem</w:t>
       </w:r>
     </w:p>
     <w:p>
@@ -1405,14 +1449,28 @@
           <w:sz w:val="24"/>
           <w:szCs w:val="24"/>
         </w:rPr>
-        <w:t xml:space="preserve">HELLO - Komunikat </w:t>
-      </w:r>
-      <w:r>
-        <w:rPr>
-          <w:sz w:val="24"/>
-          <w:szCs w:val="24"/>
-        </w:rPr>
-        <w:t>wysyłany do serwera w celu poinformowania go o tym że użytkownik podłącza się do serwera,</w:t>
+        <w:t>BUSY - komunikat zwrotny od serwera w wypadku gdy nadawca</w:t>
+      </w:r>
+      <w:r>
+        <w:rPr>
+          <w:sz w:val="24"/>
+          <w:szCs w:val="24"/>
+        </w:rPr>
+        <w:t xml:space="preserve"> próbuje się połączyć z użytkownikiem</w:t>
+      </w:r>
+      <w:r>
+        <w:rPr>
+          <w:sz w:val="24"/>
+          <w:szCs w:val="24"/>
+        </w:rPr>
+        <w:t xml:space="preserve"> który odrz</w:t>
+      </w:r>
+      <w:r>
+        <w:rPr>
+          <w:sz w:val="24"/>
+          <w:szCs w:val="24"/>
+        </w:rPr>
+        <w:t>ucił połączenie bądź jest zajęty,</w:t>
       </w:r>
     </w:p>
     <w:p>
@@ -1433,6 +1491,55 @@
           <w:sz w:val="24"/>
           <w:szCs w:val="24"/>
         </w:rPr>
+        <w:t xml:space="preserve">HELLO - Komunikat </w:t>
+      </w:r>
+      <w:r>
+        <w:rPr>
+          <w:sz w:val="24"/>
+          <w:szCs w:val="24"/>
+        </w:rPr>
+        <w:t>wysyłany do serwera w celu poinformowania go o tym że użytkownik podłącza się do serwera,</w:t>
+      </w:r>
+    </w:p>
+    <w:p>
+      <w:pPr>
+        <w:pStyle w:val="Akapitzlist"/>
+        <w:numPr>
+          <w:ilvl w:val="0"/>
+          <w:numId w:val="3"/>
+        </w:numPr>
+        <w:spacing w:after="0"/>
+        <w:rPr>
+          <w:sz w:val="24"/>
+          <w:szCs w:val="24"/>
+        </w:rPr>
+      </w:pPr>
+      <w:r>
+        <w:rPr>
+          <w:sz w:val="24"/>
+          <w:szCs w:val="24"/>
+        </w:rPr>
+        <w:t>NOT - wysyłane przez serwer do klienta w wypadku gdy podczas podłączania się numer identyfikacyjny klienta jest już zarezerwowany bądź nie istnieje w Bazie danych,</w:t>
+      </w:r>
+    </w:p>
+    <w:p>
+      <w:pPr>
+        <w:pStyle w:val="Akapitzlist"/>
+        <w:numPr>
+          <w:ilvl w:val="0"/>
+          <w:numId w:val="3"/>
+        </w:numPr>
+        <w:spacing w:after="0"/>
+        <w:rPr>
+          <w:sz w:val="24"/>
+          <w:szCs w:val="24"/>
+        </w:rPr>
+      </w:pPr>
+      <w:r>
+        <w:rPr>
+          <w:sz w:val="24"/>
+          <w:szCs w:val="24"/>
+        </w:rPr>
         <w:t>BYE - komunikat wysyłany do serwera w celu poinformowania go o tym że użytkownik odłącza się od serwera.</w:t>
       </w:r>
     </w:p>
@@ -1573,6 +1680,763 @@
           <w:szCs w:val="24"/>
         </w:rPr>
       </w:pPr>
+      <w:r>
+        <w:rPr>
+          <w:sz w:val="24"/>
+          <w:szCs w:val="24"/>
+        </w:rPr>
+        <w:t>Protokół ten będzie obsługiwał 2 rodzaje sesji:</w:t>
+      </w:r>
+    </w:p>
+    <w:p>
+      <w:pPr>
+        <w:pStyle w:val="Akapitzlist"/>
+        <w:numPr>
+          <w:ilvl w:val="0"/>
+          <w:numId w:val="7"/>
+        </w:numPr>
+        <w:spacing w:after="0"/>
+        <w:rPr>
+          <w:sz w:val="24"/>
+          <w:szCs w:val="24"/>
+        </w:rPr>
+      </w:pPr>
+      <w:r>
+        <w:rPr>
+          <w:sz w:val="24"/>
+          <w:szCs w:val="24"/>
+        </w:rPr>
+        <w:t xml:space="preserve">sesja podłączeniowa klienta do centrali </w:t>
+      </w:r>
+    </w:p>
+    <w:p>
+      <w:pPr>
+        <w:pStyle w:val="Akapitzlist"/>
+        <w:numPr>
+          <w:ilvl w:val="0"/>
+          <w:numId w:val="7"/>
+        </w:numPr>
+        <w:spacing w:after="0"/>
+        <w:rPr>
+          <w:sz w:val="24"/>
+          <w:szCs w:val="24"/>
+        </w:rPr>
+      </w:pPr>
+      <w:r>
+        <w:rPr>
+          <w:sz w:val="24"/>
+          <w:szCs w:val="24"/>
+        </w:rPr>
+        <w:lastRenderedPageBreak/>
+        <w:t>sesja komunikacyjna między klientami za pośrednictwem serwera.</w:t>
+      </w:r>
+    </w:p>
+    <w:p>
+      <w:pPr>
+        <w:spacing w:after="0"/>
+        <w:rPr>
+          <w:sz w:val="24"/>
+          <w:szCs w:val="24"/>
+        </w:rPr>
+      </w:pPr>
+    </w:p>
+    <w:p>
+      <w:pPr>
+        <w:spacing w:after="0"/>
+        <w:rPr>
+          <w:sz w:val="24"/>
+          <w:szCs w:val="24"/>
+        </w:rPr>
+      </w:pPr>
+    </w:p>
+    <w:p>
+      <w:pPr>
+        <w:spacing w:after="0"/>
+        <w:rPr>
+          <w:sz w:val="24"/>
+          <w:szCs w:val="24"/>
+        </w:rPr>
+      </w:pPr>
+      <w:r>
+        <w:rPr>
+          <w:sz w:val="24"/>
+          <w:szCs w:val="24"/>
+        </w:rPr>
+        <w:t>Sesja podłączeniowa klienta do serwera przedstawiona jest na poniższym diagramie sekwencji:</w:t>
+      </w:r>
+    </w:p>
+    <w:p>
+      <w:pPr>
+        <w:spacing w:after="0"/>
+        <w:jc w:val="center"/>
+        <w:rPr>
+          <w:sz w:val="24"/>
+          <w:szCs w:val="24"/>
+        </w:rPr>
+      </w:pPr>
+      <w:r>
+        <w:rPr>
+          <w:noProof/>
+          <w:sz w:val="24"/>
+          <w:szCs w:val="24"/>
+          <w:lang w:eastAsia="pl-PL"/>
+        </w:rPr>
+        <w:drawing>
+          <wp:inline distT="0" distB="0" distL="0" distR="0">
+            <wp:extent cx="5753100" cy="2638425"/>
+            <wp:effectExtent l="19050" t="0" r="0" b="0"/>
+            <wp:docPr id="2" name="Obraz 1" descr="D:\Projekty\TelefoniaIP\TelefoniaIP\Model &amp; projekt\  Komunikacja Protokołu sygnalizacyjnego dla przypadku podłączenia się klienta do systemu.jpg"/>
+            <wp:cNvGraphicFramePr>
+              <a:graphicFrameLocks xmlns:a="http://schemas.openxmlformats.org/drawingml/2006/main" noChangeAspect="1"/>
+            </wp:cNvGraphicFramePr>
+            <a:graphic xmlns:a="http://schemas.openxmlformats.org/drawingml/2006/main">
+              <a:graphicData uri="http://schemas.openxmlformats.org/drawingml/2006/picture">
+                <pic:pic xmlns:pic="http://schemas.openxmlformats.org/drawingml/2006/picture">
+                  <pic:nvPicPr>
+                    <pic:cNvPr id="0" name="Picture 1" descr="D:\Projekty\TelefoniaIP\TelefoniaIP\Model &amp; projekt\  Komunikacja Protokołu sygnalizacyjnego dla przypadku podłączenia się klienta do systemu.jpg"/>
+                    <pic:cNvPicPr>
+                      <a:picLocks noChangeAspect="1" noChangeArrowheads="1"/>
+                    </pic:cNvPicPr>
+                  </pic:nvPicPr>
+                  <pic:blipFill>
+                    <a:blip r:embed="rId8" cstate="print"/>
+                    <a:srcRect/>
+                    <a:stretch>
+                      <a:fillRect/>
+                    </a:stretch>
+                  </pic:blipFill>
+                  <pic:spPr bwMode="auto">
+                    <a:xfrm>
+                      <a:off x="0" y="0"/>
+                      <a:ext cx="5760720" cy="2641920"/>
+                    </a:xfrm>
+                    <a:prstGeom prst="rect">
+                      <a:avLst/>
+                    </a:prstGeom>
+                    <a:noFill/>
+                    <a:ln w="9525">
+                      <a:noFill/>
+                      <a:miter lim="800000"/>
+                      <a:headEnd/>
+                      <a:tailEnd/>
+                    </a:ln>
+                  </pic:spPr>
+                </pic:pic>
+              </a:graphicData>
+            </a:graphic>
+          </wp:inline>
+        </w:drawing>
+      </w:r>
+    </w:p>
+    <w:p>
+      <w:pPr>
+        <w:spacing w:after="0"/>
+        <w:jc w:val="center"/>
+        <w:rPr>
+          <w:i/>
+          <w:sz w:val="16"/>
+          <w:szCs w:val="16"/>
+        </w:rPr>
+      </w:pPr>
+      <w:r>
+        <w:rPr>
+          <w:i/>
+          <w:sz w:val="16"/>
+          <w:szCs w:val="16"/>
+        </w:rPr>
+        <w:t>il.2: Sesja przyłączeniowa klienta do centrali:</w:t>
+      </w:r>
+    </w:p>
+    <w:p>
+      <w:pPr>
+        <w:spacing w:after="0"/>
+        <w:rPr>
+          <w:sz w:val="24"/>
+          <w:szCs w:val="24"/>
+        </w:rPr>
+      </w:pPr>
+    </w:p>
+    <w:p>
+      <w:pPr>
+        <w:spacing w:after="0"/>
+        <w:rPr>
+          <w:sz w:val="24"/>
+          <w:szCs w:val="24"/>
+        </w:rPr>
+      </w:pPr>
+    </w:p>
+    <w:p>
+      <w:pPr>
+        <w:spacing w:after="0"/>
+        <w:rPr>
+          <w:sz w:val="24"/>
+          <w:szCs w:val="24"/>
+        </w:rPr>
+      </w:pPr>
+      <w:r>
+        <w:rPr>
+          <w:sz w:val="24"/>
+          <w:szCs w:val="24"/>
+        </w:rPr>
+        <w:t>Klient podczas uruchamiania sie wysyła do serwera pełniącej rolę centrali komunikat o tym że chce zostać podłączony. Serwer wysyła odpowiedź zwrotną "OK" by poinformować klienta o tym że klient został podłączony lub odpowiedź "NOT" w wypadku wystąpienia jakichkolwiek problemów. Problemami w tym przypadku mogą być następujące:</w:t>
+      </w:r>
+    </w:p>
+    <w:p>
+      <w:pPr>
+        <w:pStyle w:val="Akapitzlist"/>
+        <w:numPr>
+          <w:ilvl w:val="0"/>
+          <w:numId w:val="6"/>
+        </w:numPr>
+        <w:spacing w:after="0"/>
+        <w:rPr>
+          <w:sz w:val="24"/>
+          <w:szCs w:val="24"/>
+        </w:rPr>
+      </w:pPr>
+      <w:r>
+        <w:rPr>
+          <w:sz w:val="24"/>
+          <w:szCs w:val="24"/>
+        </w:rPr>
+        <w:t>Klient wysyła komunikat z numerem identyfikacyjnym który nie istnieje w Bazie danych</w:t>
+      </w:r>
+    </w:p>
+    <w:p>
+      <w:pPr>
+        <w:pStyle w:val="Akapitzlist"/>
+        <w:numPr>
+          <w:ilvl w:val="0"/>
+          <w:numId w:val="6"/>
+        </w:numPr>
+        <w:spacing w:after="0"/>
+        <w:rPr>
+          <w:sz w:val="24"/>
+          <w:szCs w:val="24"/>
+        </w:rPr>
+      </w:pPr>
+      <w:r>
+        <w:rPr>
+          <w:sz w:val="24"/>
+          <w:szCs w:val="24"/>
+        </w:rPr>
+        <w:t xml:space="preserve">Klient wysyła komunikat z numerem identyfikacyjnym </w:t>
+      </w:r>
+      <w:r>
+        <w:rPr>
+          <w:sz w:val="24"/>
+          <w:szCs w:val="24"/>
+        </w:rPr>
+        <w:t>który numer ten ma status już podłączonego - można to interpretować jako przejęcie numeru identyfikacyjnego przez innego użytkownika które jest nie pożądane dla działania systemu.</w:t>
+      </w:r>
+    </w:p>
+    <w:p>
+      <w:pPr>
+        <w:spacing w:after="0"/>
+        <w:rPr>
+          <w:sz w:val="24"/>
+          <w:szCs w:val="24"/>
+        </w:rPr>
+      </w:pPr>
+    </w:p>
+    <w:p>
+      <w:pPr>
+        <w:spacing w:after="0"/>
+        <w:rPr>
+          <w:sz w:val="24"/>
+          <w:szCs w:val="24"/>
+        </w:rPr>
+      </w:pPr>
+    </w:p>
+    <w:p>
+      <w:pPr>
+        <w:spacing w:after="0"/>
+        <w:rPr>
+          <w:sz w:val="24"/>
+          <w:szCs w:val="24"/>
+        </w:rPr>
+      </w:pPr>
+    </w:p>
+    <w:p>
+      <w:pPr>
+        <w:spacing w:after="0"/>
+        <w:rPr>
+          <w:sz w:val="24"/>
+          <w:szCs w:val="24"/>
+        </w:rPr>
+      </w:pPr>
+    </w:p>
+    <w:p>
+      <w:pPr>
+        <w:spacing w:after="0"/>
+        <w:rPr>
+          <w:sz w:val="24"/>
+          <w:szCs w:val="24"/>
+        </w:rPr>
+      </w:pPr>
+    </w:p>
+    <w:p>
+      <w:pPr>
+        <w:spacing w:after="0"/>
+        <w:rPr>
+          <w:sz w:val="24"/>
+          <w:szCs w:val="24"/>
+        </w:rPr>
+      </w:pPr>
+    </w:p>
+    <w:p>
+      <w:pPr>
+        <w:spacing w:after="0"/>
+        <w:rPr>
+          <w:sz w:val="24"/>
+          <w:szCs w:val="24"/>
+        </w:rPr>
+      </w:pPr>
+    </w:p>
+    <w:p>
+      <w:pPr>
+        <w:spacing w:after="0"/>
+        <w:rPr>
+          <w:sz w:val="24"/>
+          <w:szCs w:val="24"/>
+        </w:rPr>
+      </w:pPr>
+    </w:p>
+    <w:p>
+      <w:pPr>
+        <w:spacing w:after="0"/>
+        <w:rPr>
+          <w:sz w:val="24"/>
+          <w:szCs w:val="24"/>
+        </w:rPr>
+      </w:pPr>
+    </w:p>
+    <w:p>
+      <w:pPr>
+        <w:spacing w:after="0"/>
+        <w:rPr>
+          <w:sz w:val="24"/>
+          <w:szCs w:val="24"/>
+        </w:rPr>
+      </w:pPr>
+    </w:p>
+    <w:p>
+      <w:pPr>
+        <w:spacing w:after="0"/>
+        <w:rPr>
+          <w:sz w:val="24"/>
+          <w:szCs w:val="24"/>
+        </w:rPr>
+      </w:pPr>
+    </w:p>
+    <w:p>
+      <w:pPr>
+        <w:spacing w:after="0"/>
+        <w:rPr>
+          <w:sz w:val="24"/>
+          <w:szCs w:val="24"/>
+        </w:rPr>
+      </w:pPr>
+    </w:p>
+    <w:p>
+      <w:pPr>
+        <w:spacing w:after="0"/>
+        <w:rPr>
+          <w:sz w:val="24"/>
+          <w:szCs w:val="24"/>
+        </w:rPr>
+      </w:pPr>
+    </w:p>
+    <w:p>
+      <w:pPr>
+        <w:spacing w:after="0"/>
+        <w:rPr>
+          <w:sz w:val="24"/>
+          <w:szCs w:val="24"/>
+        </w:rPr>
+      </w:pPr>
+    </w:p>
+    <w:p>
+      <w:pPr>
+        <w:spacing w:after="0"/>
+        <w:rPr>
+          <w:sz w:val="24"/>
+          <w:szCs w:val="24"/>
+        </w:rPr>
+      </w:pPr>
+    </w:p>
+    <w:p>
+      <w:pPr>
+        <w:spacing w:after="0"/>
+        <w:rPr>
+          <w:sz w:val="24"/>
+          <w:szCs w:val="24"/>
+        </w:rPr>
+      </w:pPr>
+      <w:r>
+        <w:rPr>
+          <w:sz w:val="24"/>
+          <w:szCs w:val="24"/>
+        </w:rPr>
+        <w:t xml:space="preserve">Sesja komunikacyjna między klientami za pośrednictwem serwera pełniącym rolę centrali </w:t>
+      </w:r>
+    </w:p>
+    <w:p>
+      <w:pPr>
+        <w:spacing w:after="0"/>
+        <w:rPr>
+          <w:sz w:val="24"/>
+          <w:szCs w:val="24"/>
+        </w:rPr>
+      </w:pPr>
+      <w:r>
+        <w:rPr>
+          <w:sz w:val="24"/>
+          <w:szCs w:val="24"/>
+        </w:rPr>
+        <w:t>została przedstawiona w sposób następujący:</w:t>
+      </w:r>
+    </w:p>
+    <w:p>
+      <w:pPr>
+        <w:spacing w:after="0"/>
+        <w:rPr>
+          <w:sz w:val="24"/>
+          <w:szCs w:val="24"/>
+        </w:rPr>
+      </w:pPr>
+    </w:p>
+    <w:p>
+      <w:pPr>
+        <w:spacing w:after="0"/>
+        <w:jc w:val="center"/>
+        <w:rPr>
+          <w:sz w:val="24"/>
+          <w:szCs w:val="24"/>
+        </w:rPr>
+      </w:pPr>
+      <w:r>
+        <w:rPr>
+          <w:noProof/>
+          <w:sz w:val="24"/>
+          <w:szCs w:val="24"/>
+          <w:lang w:eastAsia="pl-PL"/>
+        </w:rPr>
+        <w:drawing>
+          <wp:inline distT="0" distB="0" distL="0" distR="0">
+            <wp:extent cx="5760720" cy="5404720"/>
+            <wp:effectExtent l="19050" t="0" r="0" b="0"/>
+            <wp:docPr id="8" name="Obraz 7" descr="D:\Projekty\TelefoniaIP\TelefoniaIP\Model &amp; projekt\  Komunikacja Protokołu sygnalizacyjnego dla przypadku nawiązywania połączenia z innym użytkownikiem.jpg"/>
+            <wp:cNvGraphicFramePr>
+              <a:graphicFrameLocks xmlns:a="http://schemas.openxmlformats.org/drawingml/2006/main" noChangeAspect="1"/>
+            </wp:cNvGraphicFramePr>
+            <a:graphic xmlns:a="http://schemas.openxmlformats.org/drawingml/2006/main">
+              <a:graphicData uri="http://schemas.openxmlformats.org/drawingml/2006/picture">
+                <pic:pic xmlns:pic="http://schemas.openxmlformats.org/drawingml/2006/picture">
+                  <pic:nvPicPr>
+                    <pic:cNvPr id="0" name="Picture 7" descr="D:\Projekty\TelefoniaIP\TelefoniaIP\Model &amp; projekt\  Komunikacja Protokołu sygnalizacyjnego dla przypadku nawiązywania połączenia z innym użytkownikiem.jpg"/>
+                    <pic:cNvPicPr>
+                      <a:picLocks noChangeAspect="1" noChangeArrowheads="1"/>
+                    </pic:cNvPicPr>
+                  </pic:nvPicPr>
+                  <pic:blipFill>
+                    <a:blip r:embed="rId9" cstate="print"/>
+                    <a:srcRect/>
+                    <a:stretch>
+                      <a:fillRect/>
+                    </a:stretch>
+                  </pic:blipFill>
+                  <pic:spPr bwMode="auto">
+                    <a:xfrm>
+                      <a:off x="0" y="0"/>
+                      <a:ext cx="5760720" cy="5404720"/>
+                    </a:xfrm>
+                    <a:prstGeom prst="rect">
+                      <a:avLst/>
+                    </a:prstGeom>
+                    <a:noFill/>
+                    <a:ln w="9525">
+                      <a:noFill/>
+                      <a:miter lim="800000"/>
+                      <a:headEnd/>
+                      <a:tailEnd/>
+                    </a:ln>
+                  </pic:spPr>
+                </pic:pic>
+              </a:graphicData>
+            </a:graphic>
+          </wp:inline>
+        </w:drawing>
+      </w:r>
+    </w:p>
+    <w:p>
+      <w:pPr>
+        <w:spacing w:after="0"/>
+        <w:jc w:val="center"/>
+        <w:rPr>
+          <w:i/>
+          <w:sz w:val="16"/>
+          <w:szCs w:val="16"/>
+        </w:rPr>
+      </w:pPr>
+      <w:r>
+        <w:rPr>
+          <w:i/>
+          <w:sz w:val="16"/>
+          <w:szCs w:val="16"/>
+        </w:rPr>
+        <w:t>il.2: Sesja połączenia między klientami za pośrednictwem serwera pełniącego rolę centrali telefonicznej:</w:t>
+      </w:r>
+    </w:p>
+    <w:p>
+      <w:pPr>
+        <w:spacing w:after="0"/>
+        <w:jc w:val="center"/>
+        <w:rPr>
+          <w:b/>
+          <w:sz w:val="24"/>
+          <w:szCs w:val="24"/>
+        </w:rPr>
+      </w:pPr>
+    </w:p>
+    <w:p>
+      <w:pPr>
+        <w:spacing w:after="0"/>
+        <w:rPr>
+          <w:sz w:val="24"/>
+          <w:szCs w:val="24"/>
+        </w:rPr>
+      </w:pPr>
+      <w:r>
+        <w:rPr>
+          <w:sz w:val="24"/>
+          <w:szCs w:val="24"/>
+        </w:rPr>
+        <w:t>W momencie gdy klient został podłączony do systemu, użytkownik klienta wybiera numer identyfikacyjny innego użytkownika z którym chce nawiązać połączenie. Wysyła do serwera polecenie "INVTE". Serwer odbiera ramkę zawierającą ten komunikat i w pierwszej kolejności sprawdza czy numer identyfikacyjny odbiorcy istnieje w Bazie danych. Jeżeli nie istnieje wysyłany jest komunikat zwrotny informujący klienta o tym że odbiorca o takim numerze identyfikacyjnym nie istnieje czyli nadawca odbiera komunikat "NEX",  w przeciwnym wypadku sprawdza czy odbiorca</w:t>
+      </w:r>
+      <w:r>
+        <w:rPr>
+          <w:sz w:val="24"/>
+          <w:szCs w:val="24"/>
+        </w:rPr>
+        <w:t xml:space="preserve"> który ma numer zarejestrowany w Bazie danych jest podłączony do centrali.  W tym wypadku przeszukana zostanie baza klientów podłączonych </w:t>
+      </w:r>
+      <w:r>
+        <w:rPr>
+          <w:sz w:val="24"/>
+          <w:szCs w:val="24"/>
+        </w:rPr>
+        <w:lastRenderedPageBreak/>
+        <w:t xml:space="preserve">do centrali. Jeżeli numer odbiorcy znajdzie się w tej liście a tym samym odbiorca zostanie podłączony do centrali, zostanie przekazana do niego komunikat "INVITE", w przeciwnym wypadku centrala wyśle komunikat "NAC" informujący nadawcę o tym ze "Abonent jest tymczasowo niedostępny". Odbiorca po odebraniu komunikatu "INVITE" informuje użytkownika o tym że nadawca próbuje się z nim skontaktować. Jeżeli użytkownik </w:t>
+      </w:r>
+      <w:r>
+        <w:rPr>
+          <w:sz w:val="24"/>
+          <w:szCs w:val="24"/>
+        </w:rPr>
+        <w:t>zaakceptuje</w:t>
+      </w:r>
+      <w:r>
+        <w:rPr>
+          <w:sz w:val="24"/>
+          <w:szCs w:val="24"/>
+        </w:rPr>
+        <w:t xml:space="preserve"> połączenie, odbiorca wyśle do nadawcy za pośrednictwem serwera komunikat "OK" </w:t>
+      </w:r>
+      <w:r>
+        <w:rPr>
+          <w:sz w:val="24"/>
+          <w:szCs w:val="24"/>
+        </w:rPr>
+        <w:t>i rozpocznie transmisję pakietów danych zawierających głos. Serwer odbierający ten komunikat zarejestruje nadawcę oraz odbiorcę jako zajęte hosty by w  przypadku gdy inny użytkownik będzie chciał się połączyć</w:t>
+      </w:r>
+      <w:r>
+        <w:rPr>
+          <w:sz w:val="24"/>
+          <w:szCs w:val="24"/>
+        </w:rPr>
+        <w:t>,</w:t>
+      </w:r>
+      <w:r>
+        <w:rPr>
+          <w:sz w:val="24"/>
+          <w:szCs w:val="24"/>
+        </w:rPr>
+        <w:t xml:space="preserve"> </w:t>
+      </w:r>
+      <w:r>
+        <w:rPr>
+          <w:sz w:val="24"/>
+          <w:szCs w:val="24"/>
+        </w:rPr>
+        <w:t>otrzyma</w:t>
+      </w:r>
+      <w:r>
+        <w:rPr>
+          <w:sz w:val="24"/>
+          <w:szCs w:val="24"/>
+        </w:rPr>
+        <w:t xml:space="preserve"> informację o tym że hosty o tych numerach są już w trakcie prowadzenia rozmowy. Gdy Nadawca odbierze "OK" rozpoczęte zostanie odbieranie danych głosowych do klienta. Aby poinformować </w:t>
+      </w:r>
+      <w:r>
+        <w:rPr>
+          <w:sz w:val="24"/>
+          <w:szCs w:val="24"/>
+        </w:rPr>
+        <w:t>odbiorcę</w:t>
+      </w:r>
+      <w:r>
+        <w:rPr>
+          <w:sz w:val="24"/>
+          <w:szCs w:val="24"/>
+        </w:rPr>
+        <w:t xml:space="preserve"> że połączenie zostało już zastawione, odsyła spowrotem do odbiorcy ten sam pakiet zawierający komunikat "OK".</w:t>
+      </w:r>
+    </w:p>
+    <w:p>
+      <w:pPr>
+        <w:spacing w:after="0"/>
+        <w:rPr>
+          <w:sz w:val="24"/>
+          <w:szCs w:val="24"/>
+        </w:rPr>
+      </w:pPr>
+    </w:p>
+    <w:p>
+      <w:pPr>
+        <w:spacing w:after="0"/>
+        <w:rPr>
+          <w:sz w:val="24"/>
+          <w:szCs w:val="24"/>
+        </w:rPr>
+      </w:pPr>
+      <w:r>
+        <w:rPr>
+          <w:sz w:val="24"/>
+          <w:szCs w:val="24"/>
+        </w:rPr>
+        <w:t>W przypadku gdy odbiorca odrzuci połączenie, wysyła do nadawcy komunikat "BUSY"</w:t>
+      </w:r>
+      <w:r>
+        <w:rPr>
+          <w:sz w:val="24"/>
+          <w:szCs w:val="24"/>
+        </w:rPr>
+        <w:t xml:space="preserve"> nadawca zostanie poinformowany o tym że odbiorca odrzucił połączenie.</w:t>
+      </w:r>
+    </w:p>
+    <w:p>
+      <w:pPr>
+        <w:spacing w:after="0"/>
+        <w:rPr>
+          <w:sz w:val="24"/>
+          <w:szCs w:val="24"/>
+        </w:rPr>
+      </w:pPr>
+    </w:p>
+    <w:p>
+      <w:pPr>
+        <w:spacing w:after="0"/>
+        <w:rPr>
+          <w:sz w:val="24"/>
+          <w:szCs w:val="24"/>
+        </w:rPr>
+      </w:pPr>
+      <w:r>
+        <w:rPr>
+          <w:sz w:val="24"/>
+          <w:szCs w:val="24"/>
+        </w:rPr>
+        <w:t>Do transmisji głosu między dwoma użytkownikami wykorzystany będzie inny protokół który oparty będzie na protokole UDP ze względu na to by pakiety te mogły dojść do hostów możliwe w jak najkrótszym czasie.</w:t>
+      </w:r>
+      <w:r>
+        <w:rPr>
+          <w:sz w:val="24"/>
+          <w:szCs w:val="24"/>
+        </w:rPr>
+        <w:t xml:space="preserve"> Transmisja głosu odbywać się będzie za pośrednictwem jednego portu.</w:t>
+      </w:r>
+    </w:p>
+    <w:p>
+      <w:pPr>
+        <w:spacing w:after="0"/>
+        <w:rPr>
+          <w:sz w:val="24"/>
+          <w:szCs w:val="24"/>
+        </w:rPr>
+      </w:pPr>
+    </w:p>
+    <w:p>
+      <w:pPr>
+        <w:spacing w:after="0"/>
+        <w:rPr>
+          <w:sz w:val="24"/>
+          <w:szCs w:val="24"/>
+        </w:rPr>
+      </w:pPr>
+    </w:p>
+    <w:p>
+      <w:pPr>
+        <w:spacing w:after="0"/>
+        <w:rPr>
+          <w:sz w:val="24"/>
+          <w:szCs w:val="24"/>
+        </w:rPr>
+      </w:pPr>
+    </w:p>
+    <w:p>
+      <w:pPr>
+        <w:spacing w:after="0"/>
+        <w:rPr>
+          <w:sz w:val="24"/>
+          <w:szCs w:val="24"/>
+        </w:rPr>
+      </w:pPr>
+    </w:p>
+    <w:p>
+      <w:pPr>
+        <w:spacing w:after="0"/>
+        <w:rPr>
+          <w:sz w:val="24"/>
+          <w:szCs w:val="24"/>
+        </w:rPr>
+      </w:pPr>
+    </w:p>
+    <w:p>
+      <w:pPr>
+        <w:spacing w:after="0"/>
+        <w:rPr>
+          <w:sz w:val="24"/>
+          <w:szCs w:val="24"/>
+        </w:rPr>
+      </w:pPr>
+    </w:p>
+    <w:p>
+      <w:pPr>
+        <w:spacing w:after="0"/>
+        <w:rPr>
+          <w:sz w:val="24"/>
+          <w:szCs w:val="24"/>
+        </w:rPr>
+      </w:pPr>
+    </w:p>
+    <w:p>
+      <w:pPr>
+        <w:spacing w:after="0"/>
+        <w:rPr>
+          <w:sz w:val="24"/>
+          <w:szCs w:val="24"/>
+        </w:rPr>
+      </w:pPr>
+    </w:p>
+    <w:p>
+      <w:pPr>
+        <w:spacing w:after="0"/>
+        <w:rPr>
+          <w:sz w:val="24"/>
+          <w:szCs w:val="24"/>
+        </w:rPr>
+      </w:pPr>
     </w:p>
     <w:p>
       <w:pPr>
@@ -1587,20 +2451,6 @@
           <w:sz w:val="24"/>
           <w:szCs w:val="24"/>
         </w:rPr>
-        <w:t>Do transmisji głosu między dwoma użytkownikami wykorzystany będzie inny protokół który oparty będzie na protokole UDP ze względu na to by pakiety te mogły dojść do hostów możliwe w jak najkrótszym czasie.</w:t>
-      </w:r>
-      <w:r>
-        <w:rPr>
-          <w:sz w:val="24"/>
-          <w:szCs w:val="24"/>
-        </w:rPr>
-        <w:t xml:space="preserve"> Transmisja głosu odbywać się będzie za pośrednictwem jednego portu.</w:t>
-      </w:r>
-      <w:r>
-        <w:rPr>
-          <w:sz w:val="24"/>
-          <w:szCs w:val="24"/>
-        </w:rPr>
         <w:br/>
       </w:r>
     </w:p>
@@ -1608,63 +2458,17 @@
       <w:pPr>
         <w:spacing w:after="0"/>
         <w:rPr>
+          <w:b/>
           <w:sz w:val="36"/>
           <w:szCs w:val="36"/>
         </w:rPr>
       </w:pPr>
-    </w:p>
-    <w:p>
-      <w:pPr>
-        <w:spacing w:after="0"/>
-        <w:rPr>
+      <w:r>
+        <w:rPr>
+          <w:b/>
           <w:sz w:val="36"/>
           <w:szCs w:val="36"/>
         </w:rPr>
-      </w:pPr>
-    </w:p>
-    <w:p>
-      <w:pPr>
-        <w:spacing w:after="0"/>
-        <w:rPr>
-          <w:sz w:val="36"/>
-          <w:szCs w:val="36"/>
-        </w:rPr>
-      </w:pPr>
-    </w:p>
-    <w:p>
-      <w:pPr>
-        <w:spacing w:after="0"/>
-        <w:rPr>
-          <w:sz w:val="36"/>
-          <w:szCs w:val="36"/>
-        </w:rPr>
-      </w:pPr>
-    </w:p>
-    <w:p>
-      <w:pPr>
-        <w:spacing w:after="0"/>
-        <w:rPr>
-          <w:sz w:val="36"/>
-          <w:szCs w:val="36"/>
-        </w:rPr>
-      </w:pPr>
-    </w:p>
-    <w:p>
-      <w:pPr>
-        <w:spacing w:after="0"/>
-        <w:rPr>
-          <w:b/>
-          <w:sz w:val="36"/>
-          <w:szCs w:val="36"/>
-        </w:rPr>
-      </w:pPr>
-      <w:r>
-        <w:rPr>
-          <w:b/>
-          <w:sz w:val="36"/>
-          <w:szCs w:val="36"/>
-        </w:rPr>
-        <w:lastRenderedPageBreak/>
         <w:t>4. Specyfikacja wymagań:</w:t>
       </w:r>
     </w:p>
@@ -1989,6 +2793,7 @@
                 <w:sz w:val="24"/>
                 <w:szCs w:val="24"/>
               </w:rPr>
+              <w:lastRenderedPageBreak/>
               <w:t>4</w:t>
             </w:r>
           </w:p>
@@ -2909,26 +3714,7 @@
           <w:sz w:val="24"/>
           <w:szCs w:val="24"/>
         </w:rPr>
-        <w:lastRenderedPageBreak/>
-        <w:t xml:space="preserve">Visual </w:t>
-      </w:r>
-      <w:proofErr w:type="spellStart"/>
-      <w:r>
-        <w:rPr>
-          <w:b/>
-          <w:sz w:val="24"/>
-          <w:szCs w:val="24"/>
-        </w:rPr>
-        <w:t>Paradigm</w:t>
-      </w:r>
-      <w:proofErr w:type="spellEnd"/>
-      <w:r>
-        <w:rPr>
-          <w:b/>
-          <w:sz w:val="24"/>
-          <w:szCs w:val="24"/>
-        </w:rPr>
-        <w:t xml:space="preserve"> CE 12.0</w:t>
+        <w:t>Visual Paradigm CE 12.0</w:t>
       </w:r>
       <w:r>
         <w:rPr>
@@ -2951,7 +3737,6 @@
           <w:szCs w:val="24"/>
         </w:rPr>
       </w:pPr>
-      <w:proofErr w:type="spellStart"/>
       <w:r>
         <w:rPr>
           <w:b/>
@@ -2960,7 +3745,6 @@
         </w:rPr>
         <w:t>Github</w:t>
       </w:r>
-      <w:proofErr w:type="spellEnd"/>
       <w:r>
         <w:rPr>
           <w:sz w:val="24"/>
@@ -2995,39 +3779,7 @@
           <w:sz w:val="24"/>
           <w:szCs w:val="24"/>
         </w:rPr>
-        <w:t xml:space="preserve"> - Komputer klasy PC z zainstalowanym systemem operacyjnym </w:t>
-      </w:r>
-      <w:proofErr w:type="spellStart"/>
-      <w:r>
-        <w:rPr>
-          <w:sz w:val="24"/>
-          <w:szCs w:val="24"/>
-        </w:rPr>
-        <w:t>Debian</w:t>
-      </w:r>
-      <w:proofErr w:type="spellEnd"/>
-      <w:r>
-        <w:rPr>
-          <w:sz w:val="24"/>
-          <w:szCs w:val="24"/>
-        </w:rPr>
-        <w:t xml:space="preserve"> 7.6 </w:t>
-      </w:r>
-      <w:proofErr w:type="spellStart"/>
-      <w:r>
-        <w:rPr>
-          <w:sz w:val="24"/>
-          <w:szCs w:val="24"/>
-        </w:rPr>
-        <w:t>Wheezy</w:t>
-      </w:r>
-      <w:proofErr w:type="spellEnd"/>
-      <w:r>
-        <w:rPr>
-          <w:sz w:val="24"/>
-          <w:szCs w:val="24"/>
-        </w:rPr>
-        <w:t>, posiadający publiczny adres IP</w:t>
+        <w:t xml:space="preserve"> - Komputer klasy PC z zainstalowanym systemem operacyjnym Debian 7.6 Wheezy, posiadający publiczny adres IP</w:t>
       </w:r>
       <w:r>
         <w:rPr>
@@ -3041,23 +3793,7 @@
           <w:sz w:val="24"/>
           <w:szCs w:val="24"/>
         </w:rPr>
-        <w:t xml:space="preserve">. Na tym komputerze będzie działał serwer pełniący rolę </w:t>
-      </w:r>
-      <w:proofErr w:type="spellStart"/>
-      <w:r>
-        <w:rPr>
-          <w:sz w:val="24"/>
-          <w:szCs w:val="24"/>
-        </w:rPr>
-        <w:t>centali</w:t>
-      </w:r>
-      <w:proofErr w:type="spellEnd"/>
-      <w:r>
-        <w:rPr>
-          <w:sz w:val="24"/>
-          <w:szCs w:val="24"/>
-        </w:rPr>
-        <w:t xml:space="preserve"> oraz działała będzie Baza danych.</w:t>
+        <w:t>. Na tym komputerze będzie działał serwer pełniący rolę centali oraz działała będzie Baza danych.</w:t>
       </w:r>
     </w:p>
     <w:p>
@@ -3073,7 +3809,6 @@
           <w:szCs w:val="24"/>
         </w:rPr>
       </w:pPr>
-      <w:proofErr w:type="spellStart"/>
       <w:r>
         <w:rPr>
           <w:b/>
@@ -3082,7 +3817,6 @@
         </w:rPr>
         <w:t>MySQL</w:t>
       </w:r>
-      <w:proofErr w:type="spellEnd"/>
       <w:r>
         <w:rPr>
           <w:sz w:val="24"/>
@@ -3117,6 +3851,7 @@
           <w:sz w:val="24"/>
           <w:szCs w:val="24"/>
         </w:rPr>
+        <w:lastRenderedPageBreak/>
         <w:t>MS Visual Studio 2013</w:t>
       </w:r>
       <w:r>
@@ -3124,23 +3859,7 @@
           <w:sz w:val="24"/>
           <w:szCs w:val="24"/>
         </w:rPr>
-        <w:t xml:space="preserve"> - </w:t>
-      </w:r>
-      <w:proofErr w:type="spellStart"/>
-      <w:r>
-        <w:rPr>
-          <w:sz w:val="24"/>
-          <w:szCs w:val="24"/>
-        </w:rPr>
-        <w:t>Srodowisko</w:t>
-      </w:r>
-      <w:proofErr w:type="spellEnd"/>
-      <w:r>
-        <w:rPr>
-          <w:sz w:val="24"/>
-          <w:szCs w:val="24"/>
-        </w:rPr>
-        <w:t xml:space="preserve"> programistyczne na którym zaimplementowana zostanie aplikacja klienta</w:t>
+        <w:t xml:space="preserve"> - Srodowisko programistyczne na którym zaimplementowana zostanie aplikacja klienta</w:t>
       </w:r>
     </w:p>
     <w:p>
@@ -3156,23 +3875,13 @@
           <w:szCs w:val="24"/>
         </w:rPr>
       </w:pPr>
-      <w:proofErr w:type="spellStart"/>
-      <w:r>
-        <w:rPr>
-          <w:b/>
-          <w:sz w:val="24"/>
-          <w:szCs w:val="24"/>
-        </w:rPr>
-        <w:t>Eclipse</w:t>
-      </w:r>
-      <w:proofErr w:type="spellEnd"/>
-      <w:r>
-        <w:rPr>
-          <w:b/>
-          <w:sz w:val="24"/>
-          <w:szCs w:val="24"/>
-        </w:rPr>
-        <w:t xml:space="preserve"> Luna</w:t>
+      <w:r>
+        <w:rPr>
+          <w:b/>
+          <w:sz w:val="24"/>
+          <w:szCs w:val="24"/>
+        </w:rPr>
+        <w:t>Eclipse Luna</w:t>
       </w:r>
       <w:r>
         <w:rPr>
@@ -3228,6 +3937,56 @@
 </w:document>
 </file>
 
+<file path=word/endnotes.xml><?xml version="1.0" encoding="utf-8"?>
+<w:endnotes xmlns:ve="http://schemas.openxmlformats.org/markup-compatibility/2006" xmlns:o="urn:schemas-microsoft-com:office:office" xmlns:r="http://schemas.openxmlformats.org/officeDocument/2006/relationships" xmlns:m="http://schemas.openxmlformats.org/officeDocument/2006/math" xmlns:v="urn:schemas-microsoft-com:vml" xmlns:wp="http://schemas.openxmlformats.org/drawingml/2006/wordprocessingDrawing" xmlns:w10="urn:schemas-microsoft-com:office:word" xmlns:w="http://schemas.openxmlformats.org/wordprocessingml/2006/main" xmlns:wne="http://schemas.microsoft.com/office/word/2006/wordml">
+  <w:endnote w:type="separator" w:id="-1">
+    <w:p>
+      <w:pPr>
+        <w:spacing w:after="0" w:line="240" w:lineRule="auto"/>
+      </w:pPr>
+      <w:r>
+        <w:separator/>
+      </w:r>
+    </w:p>
+  </w:endnote>
+  <w:endnote w:type="continuationSeparator" w:id="0">
+    <w:p>
+      <w:pPr>
+        <w:spacing w:after="0" w:line="240" w:lineRule="auto"/>
+      </w:pPr>
+      <w:r>
+        <w:continuationSeparator/>
+      </w:r>
+    </w:p>
+  </w:endnote>
+</w:endnotes>
+</file>
+
+<file path=word/footnotes.xml><?xml version="1.0" encoding="utf-8"?>
+<w:footnotes xmlns:ve="http://schemas.openxmlformats.org/markup-compatibility/2006" xmlns:o="urn:schemas-microsoft-com:office:office" xmlns:r="http://schemas.openxmlformats.org/officeDocument/2006/relationships" xmlns:m="http://schemas.openxmlformats.org/officeDocument/2006/math" xmlns:v="urn:schemas-microsoft-com:vml" xmlns:wp="http://schemas.openxmlformats.org/drawingml/2006/wordprocessingDrawing" xmlns:w10="urn:schemas-microsoft-com:office:word" xmlns:w="http://schemas.openxmlformats.org/wordprocessingml/2006/main" xmlns:wne="http://schemas.microsoft.com/office/word/2006/wordml">
+  <w:footnote w:type="separator" w:id="-1">
+    <w:p>
+      <w:pPr>
+        <w:spacing w:after="0" w:line="240" w:lineRule="auto"/>
+      </w:pPr>
+      <w:r>
+        <w:separator/>
+      </w:r>
+    </w:p>
+  </w:footnote>
+  <w:footnote w:type="continuationSeparator" w:id="0">
+    <w:p>
+      <w:pPr>
+        <w:spacing w:after="0" w:line="240" w:lineRule="auto"/>
+      </w:pPr>
+      <w:r>
+        <w:continuationSeparator/>
+      </w:r>
+    </w:p>
+  </w:footnote>
+</w:footnotes>
+</file>
+
 <file path=word/numbering.xml><?xml version="1.0" encoding="utf-8"?>
 <w:numbering xmlns:ve="http://schemas.openxmlformats.org/markup-compatibility/2006" xmlns:o="urn:schemas-microsoft-com:office:office" xmlns:r="http://schemas.openxmlformats.org/officeDocument/2006/relationships" xmlns:m="http://schemas.openxmlformats.org/officeDocument/2006/math" xmlns:v="urn:schemas-microsoft-com:vml" xmlns:wp="http://schemas.openxmlformats.org/drawingml/2006/wordprocessingDrawing" xmlns:w10="urn:schemas-microsoft-com:office:word" xmlns:w="http://schemas.openxmlformats.org/wordprocessingml/2006/main" xmlns:wne="http://schemas.microsoft.com/office/word/2006/wordml">
   <w:abstractNum w:abstractNumId="0">
@@ -3570,6 +4329,119 @@
     </w:lvl>
   </w:abstractNum>
   <w:abstractNum w:abstractNumId="3">
+    <w:nsid w:val="467A731B"/>
+    <w:multiLevelType w:val="hybridMultilevel"/>
+    <w:tmpl w:val="30A6AD46"/>
+    <w:lvl w:ilvl="0" w:tplc="04150001">
+      <w:start w:val="1"/>
+      <w:numFmt w:val="bullet"/>
+      <w:lvlText w:val=""/>
+      <w:lvlJc w:val="left"/>
+      <w:pPr>
+        <w:ind w:left="720" w:hanging="360"/>
+      </w:pPr>
+      <w:rPr>
+        <w:rFonts w:ascii="Symbol" w:hAnsi="Symbol" w:hint="default"/>
+      </w:rPr>
+    </w:lvl>
+    <w:lvl w:ilvl="1" w:tplc="04150003" w:tentative="1">
+      <w:start w:val="1"/>
+      <w:numFmt w:val="bullet"/>
+      <w:lvlText w:val="o"/>
+      <w:lvlJc w:val="left"/>
+      <w:pPr>
+        <w:ind w:left="1440" w:hanging="360"/>
+      </w:pPr>
+      <w:rPr>
+        <w:rFonts w:ascii="Courier New" w:hAnsi="Courier New" w:cs="Courier New" w:hint="default"/>
+      </w:rPr>
+    </w:lvl>
+    <w:lvl w:ilvl="2" w:tplc="04150005" w:tentative="1">
+      <w:start w:val="1"/>
+      <w:numFmt w:val="bullet"/>
+      <w:lvlText w:val=""/>
+      <w:lvlJc w:val="left"/>
+      <w:pPr>
+        <w:ind w:left="2160" w:hanging="360"/>
+      </w:pPr>
+      <w:rPr>
+        <w:rFonts w:ascii="Wingdings" w:hAnsi="Wingdings" w:hint="default"/>
+      </w:rPr>
+    </w:lvl>
+    <w:lvl w:ilvl="3" w:tplc="04150001" w:tentative="1">
+      <w:start w:val="1"/>
+      <w:numFmt w:val="bullet"/>
+      <w:lvlText w:val=""/>
+      <w:lvlJc w:val="left"/>
+      <w:pPr>
+        <w:ind w:left="2880" w:hanging="360"/>
+      </w:pPr>
+      <w:rPr>
+        <w:rFonts w:ascii="Symbol" w:hAnsi="Symbol" w:hint="default"/>
+      </w:rPr>
+    </w:lvl>
+    <w:lvl w:ilvl="4" w:tplc="04150003" w:tentative="1">
+      <w:start w:val="1"/>
+      <w:numFmt w:val="bullet"/>
+      <w:lvlText w:val="o"/>
+      <w:lvlJc w:val="left"/>
+      <w:pPr>
+        <w:ind w:left="3600" w:hanging="360"/>
+      </w:pPr>
+      <w:rPr>
+        <w:rFonts w:ascii="Courier New" w:hAnsi="Courier New" w:cs="Courier New" w:hint="default"/>
+      </w:rPr>
+    </w:lvl>
+    <w:lvl w:ilvl="5" w:tplc="04150005" w:tentative="1">
+      <w:start w:val="1"/>
+      <w:numFmt w:val="bullet"/>
+      <w:lvlText w:val=""/>
+      <w:lvlJc w:val="left"/>
+      <w:pPr>
+        <w:ind w:left="4320" w:hanging="360"/>
+      </w:pPr>
+      <w:rPr>
+        <w:rFonts w:ascii="Wingdings" w:hAnsi="Wingdings" w:hint="default"/>
+      </w:rPr>
+    </w:lvl>
+    <w:lvl w:ilvl="6" w:tplc="04150001" w:tentative="1">
+      <w:start w:val="1"/>
+      <w:numFmt w:val="bullet"/>
+      <w:lvlText w:val=""/>
+      <w:lvlJc w:val="left"/>
+      <w:pPr>
+        <w:ind w:left="5040" w:hanging="360"/>
+      </w:pPr>
+      <w:rPr>
+        <w:rFonts w:ascii="Symbol" w:hAnsi="Symbol" w:hint="default"/>
+      </w:rPr>
+    </w:lvl>
+    <w:lvl w:ilvl="7" w:tplc="04150003" w:tentative="1">
+      <w:start w:val="1"/>
+      <w:numFmt w:val="bullet"/>
+      <w:lvlText w:val="o"/>
+      <w:lvlJc w:val="left"/>
+      <w:pPr>
+        <w:ind w:left="5760" w:hanging="360"/>
+      </w:pPr>
+      <w:rPr>
+        <w:rFonts w:ascii="Courier New" w:hAnsi="Courier New" w:cs="Courier New" w:hint="default"/>
+      </w:rPr>
+    </w:lvl>
+    <w:lvl w:ilvl="8" w:tplc="04150005" w:tentative="1">
+      <w:start w:val="1"/>
+      <w:numFmt w:val="bullet"/>
+      <w:lvlText w:val=""/>
+      <w:lvlJc w:val="left"/>
+      <w:pPr>
+        <w:ind w:left="6480" w:hanging="360"/>
+      </w:pPr>
+      <w:rPr>
+        <w:rFonts w:ascii="Wingdings" w:hAnsi="Wingdings" w:hint="default"/>
+      </w:rPr>
+    </w:lvl>
+  </w:abstractNum>
+  <w:abstractNum w:abstractNumId="4">
     <w:nsid w:val="50C85BB1"/>
     <w:multiLevelType w:val="hybridMultilevel"/>
     <w:tmpl w:val="99583E1A"/>
@@ -3682,10 +4554,123 @@
       </w:rPr>
     </w:lvl>
   </w:abstractNum>
-  <w:abstractNum w:abstractNumId="4">
+  <w:abstractNum w:abstractNumId="5">
     <w:nsid w:val="63AE482B"/>
     <w:multiLevelType w:val="hybridMultilevel"/>
     <w:tmpl w:val="AEFEF36C"/>
+    <w:lvl w:ilvl="0" w:tplc="04150001">
+      <w:start w:val="1"/>
+      <w:numFmt w:val="bullet"/>
+      <w:lvlText w:val=""/>
+      <w:lvlJc w:val="left"/>
+      <w:pPr>
+        <w:ind w:left="720" w:hanging="360"/>
+      </w:pPr>
+      <w:rPr>
+        <w:rFonts w:ascii="Symbol" w:hAnsi="Symbol" w:hint="default"/>
+      </w:rPr>
+    </w:lvl>
+    <w:lvl w:ilvl="1" w:tplc="04150003" w:tentative="1">
+      <w:start w:val="1"/>
+      <w:numFmt w:val="bullet"/>
+      <w:lvlText w:val="o"/>
+      <w:lvlJc w:val="left"/>
+      <w:pPr>
+        <w:ind w:left="1440" w:hanging="360"/>
+      </w:pPr>
+      <w:rPr>
+        <w:rFonts w:ascii="Courier New" w:hAnsi="Courier New" w:cs="Courier New" w:hint="default"/>
+      </w:rPr>
+    </w:lvl>
+    <w:lvl w:ilvl="2" w:tplc="04150005" w:tentative="1">
+      <w:start w:val="1"/>
+      <w:numFmt w:val="bullet"/>
+      <w:lvlText w:val=""/>
+      <w:lvlJc w:val="left"/>
+      <w:pPr>
+        <w:ind w:left="2160" w:hanging="360"/>
+      </w:pPr>
+      <w:rPr>
+        <w:rFonts w:ascii="Wingdings" w:hAnsi="Wingdings" w:hint="default"/>
+      </w:rPr>
+    </w:lvl>
+    <w:lvl w:ilvl="3" w:tplc="04150001" w:tentative="1">
+      <w:start w:val="1"/>
+      <w:numFmt w:val="bullet"/>
+      <w:lvlText w:val=""/>
+      <w:lvlJc w:val="left"/>
+      <w:pPr>
+        <w:ind w:left="2880" w:hanging="360"/>
+      </w:pPr>
+      <w:rPr>
+        <w:rFonts w:ascii="Symbol" w:hAnsi="Symbol" w:hint="default"/>
+      </w:rPr>
+    </w:lvl>
+    <w:lvl w:ilvl="4" w:tplc="04150003" w:tentative="1">
+      <w:start w:val="1"/>
+      <w:numFmt w:val="bullet"/>
+      <w:lvlText w:val="o"/>
+      <w:lvlJc w:val="left"/>
+      <w:pPr>
+        <w:ind w:left="3600" w:hanging="360"/>
+      </w:pPr>
+      <w:rPr>
+        <w:rFonts w:ascii="Courier New" w:hAnsi="Courier New" w:cs="Courier New" w:hint="default"/>
+      </w:rPr>
+    </w:lvl>
+    <w:lvl w:ilvl="5" w:tplc="04150005" w:tentative="1">
+      <w:start w:val="1"/>
+      <w:numFmt w:val="bullet"/>
+      <w:lvlText w:val=""/>
+      <w:lvlJc w:val="left"/>
+      <w:pPr>
+        <w:ind w:left="4320" w:hanging="360"/>
+      </w:pPr>
+      <w:rPr>
+        <w:rFonts w:ascii="Wingdings" w:hAnsi="Wingdings" w:hint="default"/>
+      </w:rPr>
+    </w:lvl>
+    <w:lvl w:ilvl="6" w:tplc="04150001" w:tentative="1">
+      <w:start w:val="1"/>
+      <w:numFmt w:val="bullet"/>
+      <w:lvlText w:val=""/>
+      <w:lvlJc w:val="left"/>
+      <w:pPr>
+        <w:ind w:left="5040" w:hanging="360"/>
+      </w:pPr>
+      <w:rPr>
+        <w:rFonts w:ascii="Symbol" w:hAnsi="Symbol" w:hint="default"/>
+      </w:rPr>
+    </w:lvl>
+    <w:lvl w:ilvl="7" w:tplc="04150003" w:tentative="1">
+      <w:start w:val="1"/>
+      <w:numFmt w:val="bullet"/>
+      <w:lvlText w:val="o"/>
+      <w:lvlJc w:val="left"/>
+      <w:pPr>
+        <w:ind w:left="5760" w:hanging="360"/>
+      </w:pPr>
+      <w:rPr>
+        <w:rFonts w:ascii="Courier New" w:hAnsi="Courier New" w:cs="Courier New" w:hint="default"/>
+      </w:rPr>
+    </w:lvl>
+    <w:lvl w:ilvl="8" w:tplc="04150005" w:tentative="1">
+      <w:start w:val="1"/>
+      <w:numFmt w:val="bullet"/>
+      <w:lvlText w:val=""/>
+      <w:lvlJc w:val="left"/>
+      <w:pPr>
+        <w:ind w:left="6480" w:hanging="360"/>
+      </w:pPr>
+      <w:rPr>
+        <w:rFonts w:ascii="Wingdings" w:hAnsi="Wingdings" w:hint="default"/>
+      </w:rPr>
+    </w:lvl>
+  </w:abstractNum>
+  <w:abstractNum w:abstractNumId="6">
+    <w:nsid w:val="75DA01EE"/>
+    <w:multiLevelType w:val="hybridMultilevel"/>
+    <w:tmpl w:val="5B786590"/>
     <w:lvl w:ilvl="0" w:tplc="04150001">
       <w:start w:val="1"/>
       <w:numFmt w:val="bullet"/>
@@ -3799,7 +4784,7 @@
     <w:abstractNumId w:val="0"/>
   </w:num>
   <w:num w:numId="2">
-    <w:abstractNumId w:val="4"/>
+    <w:abstractNumId w:val="5"/>
   </w:num>
   <w:num w:numId="3">
     <w:abstractNumId w:val="2"/>
@@ -3808,6 +4793,12 @@
     <w:abstractNumId w:val="1"/>
   </w:num>
   <w:num w:numId="5">
+    <w:abstractNumId w:val="4"/>
+  </w:num>
+  <w:num w:numId="6">
+    <w:abstractNumId w:val="6"/>
+  </w:num>
+  <w:num w:numId="7">
     <w:abstractNumId w:val="3"/>
   </w:num>
 </w:numbering>
@@ -4068,6 +5059,45 @@
         <w:right w:w="108" w:type="dxa"/>
       </w:tblCellMar>
     </w:tblPr>
+  </w:style>
+  <w:style w:type="paragraph" w:styleId="Tekstprzypisukocowego">
+    <w:name w:val="endnote text"/>
+    <w:basedOn w:val="Normalny"/>
+    <w:link w:val="TekstprzypisukocowegoZnak"/>
+    <w:uiPriority w:val="99"/>
+    <w:semiHidden/>
+    <w:unhideWhenUsed/>
+    <w:rsid w:val="00F2279F"/>
+    <w:pPr>
+      <w:spacing w:after="0" w:line="240" w:lineRule="auto"/>
+    </w:pPr>
+    <w:rPr>
+      <w:sz w:val="20"/>
+      <w:szCs w:val="20"/>
+    </w:rPr>
+  </w:style>
+  <w:style w:type="character" w:customStyle="1" w:styleId="TekstprzypisukocowegoZnak">
+    <w:name w:val="Tekst przypisu końcowego Znak"/>
+    <w:basedOn w:val="Domylnaczcionkaakapitu"/>
+    <w:link w:val="Tekstprzypisukocowego"/>
+    <w:uiPriority w:val="99"/>
+    <w:semiHidden/>
+    <w:rsid w:val="00F2279F"/>
+    <w:rPr>
+      <w:sz w:val="20"/>
+      <w:szCs w:val="20"/>
+    </w:rPr>
+  </w:style>
+  <w:style w:type="character" w:styleId="Odwoanieprzypisukocowego">
+    <w:name w:val="endnote reference"/>
+    <w:basedOn w:val="Domylnaczcionkaakapitu"/>
+    <w:uiPriority w:val="99"/>
+    <w:semiHidden/>
+    <w:unhideWhenUsed/>
+    <w:rsid w:val="00F2279F"/>
+    <w:rPr>
+      <w:vertAlign w:val="superscript"/>
+    </w:rPr>
   </w:style>
 </w:styles>
 </file>

</xml_diff>

<commit_message>
Dodanie modelu protokołu sprawdzającego stan działania systemu
</commit_message>
<xml_diff>
--- a/Dokumentacja/Dokumentacja.docx
+++ b/Dokumentacja/Dokumentacja.docx
@@ -1421,7 +1421,21 @@
           <w:sz w:val="24"/>
           <w:szCs w:val="24"/>
         </w:rPr>
-        <w:t xml:space="preserve">akończenia sesji podłączeniowej z centralą, akceptacji połączenia z odbiorcą. </w:t>
+        <w:t>akończenia sesji podłączeniowej z centralą, akceptacji połączenia z odbiorcą</w:t>
+      </w:r>
+      <w:r>
+        <w:rPr>
+          <w:sz w:val="24"/>
+          <w:szCs w:val="24"/>
+        </w:rPr>
+        <w:t xml:space="preserve"> (wykorzystywany również w protokole sprawdzającym stan połączenia)</w:t>
+      </w:r>
+      <w:r>
+        <w:rPr>
+          <w:sz w:val="24"/>
+          <w:szCs w:val="24"/>
+        </w:rPr>
+        <w:t xml:space="preserve">. </w:t>
       </w:r>
     </w:p>
     <w:p>
@@ -1540,14 +1554,7 @@
           <w:sz w:val="24"/>
           <w:szCs w:val="24"/>
         </w:rPr>
-        <w:t xml:space="preserve">HELLO - Komunikat </w:t>
-      </w:r>
-      <w:r>
-        <w:rPr>
-          <w:sz w:val="24"/>
-          <w:szCs w:val="24"/>
-        </w:rPr>
-        <w:t>wysyłany do serwera w celu poinformowania go o tym że użytkownik podłącza się do serwera,</w:t>
+        <w:t>NOT - wysyłane przez serwer do klienta w wypadku gdy podczas podłączania się numer identyfikacyjny klienta jest już zarezerwowany bądź nie istnieje w Bazie danych,</w:t>
       </w:r>
     </w:p>
     <w:p>
@@ -1568,8 +1575,1037 @@
           <w:sz w:val="24"/>
           <w:szCs w:val="24"/>
         </w:rPr>
-        <w:t>EXIT - Komunikat wysyłany do serwera informujący go o tym że klient chce się rozłączyć,</w:t>
-      </w:r>
+        <w:t>BYE - komunikat wysyłany do serwera w celu poinformowania go o tym że użytkownik odłącza się od serwera.</w:t>
+      </w:r>
+    </w:p>
+    <w:p>
+      <w:pPr>
+        <w:spacing w:after="0"/>
+        <w:rPr>
+          <w:sz w:val="24"/>
+          <w:szCs w:val="24"/>
+        </w:rPr>
+      </w:pPr>
+    </w:p>
+    <w:p>
+      <w:pPr>
+        <w:spacing w:after="0"/>
+        <w:rPr>
+          <w:sz w:val="24"/>
+          <w:szCs w:val="24"/>
+        </w:rPr>
+      </w:pPr>
+    </w:p>
+    <w:p>
+      <w:pPr>
+        <w:spacing w:after="0"/>
+        <w:rPr>
+          <w:sz w:val="24"/>
+          <w:szCs w:val="24"/>
+        </w:rPr>
+      </w:pPr>
+    </w:p>
+    <w:p>
+      <w:pPr>
+        <w:spacing w:after="0"/>
+        <w:rPr>
+          <w:sz w:val="24"/>
+          <w:szCs w:val="24"/>
+        </w:rPr>
+      </w:pPr>
+    </w:p>
+    <w:p>
+      <w:pPr>
+        <w:spacing w:after="0"/>
+        <w:rPr>
+          <w:sz w:val="24"/>
+          <w:szCs w:val="24"/>
+        </w:rPr>
+      </w:pPr>
+    </w:p>
+    <w:p>
+      <w:pPr>
+        <w:spacing w:after="0"/>
+        <w:rPr>
+          <w:sz w:val="24"/>
+          <w:szCs w:val="24"/>
+        </w:rPr>
+      </w:pPr>
+    </w:p>
+    <w:p>
+      <w:pPr>
+        <w:spacing w:after="0"/>
+        <w:rPr>
+          <w:sz w:val="24"/>
+          <w:szCs w:val="24"/>
+        </w:rPr>
+      </w:pPr>
+    </w:p>
+    <w:p>
+      <w:pPr>
+        <w:spacing w:after="0"/>
+        <w:rPr>
+          <w:sz w:val="24"/>
+          <w:szCs w:val="24"/>
+        </w:rPr>
+      </w:pPr>
+      <w:r>
+        <w:rPr>
+          <w:sz w:val="24"/>
+          <w:szCs w:val="24"/>
+        </w:rPr>
+        <w:t>Komunikaty protokołu sterowania będą miały przyjętą postać prefiksową.</w:t>
+      </w:r>
+    </w:p>
+    <w:p>
+      <w:pPr>
+        <w:spacing w:after="0"/>
+        <w:rPr>
+          <w:sz w:val="24"/>
+          <w:szCs w:val="24"/>
+        </w:rPr>
+      </w:pPr>
+      <w:r>
+        <w:rPr>
+          <w:sz w:val="24"/>
+          <w:szCs w:val="24"/>
+        </w:rPr>
+        <w:t>Przykłady</w:t>
+      </w:r>
+      <w:r>
+        <w:rPr>
+          <w:sz w:val="24"/>
+          <w:szCs w:val="24"/>
+        </w:rPr>
+        <w:t xml:space="preserve"> komunikatów protokołu sterującego:</w:t>
+      </w:r>
+    </w:p>
+    <w:p>
+      <w:pPr>
+        <w:pStyle w:val="Akapitzlist"/>
+        <w:numPr>
+          <w:ilvl w:val="0"/>
+          <w:numId w:val="4"/>
+        </w:numPr>
+        <w:spacing w:after="0"/>
+        <w:rPr>
+          <w:sz w:val="24"/>
+          <w:szCs w:val="24"/>
+        </w:rPr>
+      </w:pPr>
+      <w:r>
+        <w:rPr>
+          <w:sz w:val="24"/>
+          <w:szCs w:val="24"/>
+        </w:rPr>
+        <w:lastRenderedPageBreak/>
+        <w:t>INVITE 5550989 543432332 - Użytkownik o numerze 5550989 próbuje nawiązać połączenie z użytkownikiem 543432332,</w:t>
+      </w:r>
+    </w:p>
+    <w:p>
+      <w:pPr>
+        <w:pStyle w:val="Akapitzlist"/>
+        <w:numPr>
+          <w:ilvl w:val="0"/>
+          <w:numId w:val="4"/>
+        </w:numPr>
+        <w:spacing w:after="0"/>
+        <w:rPr>
+          <w:sz w:val="24"/>
+          <w:szCs w:val="24"/>
+        </w:rPr>
+      </w:pPr>
+      <w:r>
+        <w:rPr>
+          <w:sz w:val="24"/>
+          <w:szCs w:val="24"/>
+        </w:rPr>
+        <w:t>OK 543432332 - Użytkownik akceptuje połączenie nawiązane przez innego użytkownika będącego nadawcą,</w:t>
+      </w:r>
+    </w:p>
+    <w:p>
+      <w:pPr>
+        <w:pStyle w:val="Akapitzlist"/>
+        <w:numPr>
+          <w:ilvl w:val="0"/>
+          <w:numId w:val="4"/>
+        </w:numPr>
+        <w:spacing w:after="0"/>
+        <w:rPr>
+          <w:sz w:val="24"/>
+          <w:szCs w:val="24"/>
+        </w:rPr>
+      </w:pPr>
+      <w:r>
+        <w:rPr>
+          <w:sz w:val="24"/>
+          <w:szCs w:val="24"/>
+        </w:rPr>
+        <w:t>HELLO 554343234 - użytkownik o numerze identyfikacyjnym 554343234 informuje serwer o tym że chce się podłączyć do serwera.</w:t>
+      </w:r>
+    </w:p>
+    <w:p>
+      <w:pPr>
+        <w:spacing w:after="0"/>
+        <w:rPr>
+          <w:sz w:val="24"/>
+          <w:szCs w:val="24"/>
+        </w:rPr>
+      </w:pPr>
+    </w:p>
+    <w:p>
+      <w:pPr>
+        <w:spacing w:after="0"/>
+        <w:rPr>
+          <w:sz w:val="24"/>
+          <w:szCs w:val="24"/>
+        </w:rPr>
+      </w:pPr>
+      <w:r>
+        <w:rPr>
+          <w:sz w:val="24"/>
+          <w:szCs w:val="24"/>
+        </w:rPr>
+        <w:t>Protokół ten będzie obsługiwał 2 rodzaje sesji:</w:t>
+      </w:r>
+    </w:p>
+    <w:p>
+      <w:pPr>
+        <w:pStyle w:val="Akapitzlist"/>
+        <w:numPr>
+          <w:ilvl w:val="0"/>
+          <w:numId w:val="7"/>
+        </w:numPr>
+        <w:spacing w:after="0"/>
+        <w:rPr>
+          <w:sz w:val="24"/>
+          <w:szCs w:val="24"/>
+        </w:rPr>
+      </w:pPr>
+      <w:r>
+        <w:rPr>
+          <w:sz w:val="24"/>
+          <w:szCs w:val="24"/>
+        </w:rPr>
+        <w:t>sesja komunikacyjna między klientami za pośrednictwem serwera.</w:t>
+      </w:r>
+    </w:p>
+    <w:p>
+      <w:pPr>
+        <w:pStyle w:val="Akapitzlist"/>
+        <w:numPr>
+          <w:ilvl w:val="0"/>
+          <w:numId w:val="7"/>
+        </w:numPr>
+        <w:spacing w:after="0"/>
+        <w:rPr>
+          <w:sz w:val="24"/>
+          <w:szCs w:val="24"/>
+        </w:rPr>
+      </w:pPr>
+      <w:r>
+        <w:rPr>
+          <w:sz w:val="24"/>
+          <w:szCs w:val="24"/>
+        </w:rPr>
+        <w:t>sesja rozłączeniowa nadawcy z odbiorcą</w:t>
+      </w:r>
+    </w:p>
+    <w:p>
+      <w:pPr>
+        <w:spacing w:after="0"/>
+        <w:rPr>
+          <w:sz w:val="24"/>
+          <w:szCs w:val="24"/>
+        </w:rPr>
+      </w:pPr>
+    </w:p>
+    <w:p>
+      <w:pPr>
+        <w:spacing w:after="0"/>
+        <w:rPr>
+          <w:sz w:val="24"/>
+          <w:szCs w:val="24"/>
+        </w:rPr>
+      </w:pPr>
+    </w:p>
+    <w:p>
+      <w:pPr>
+        <w:spacing w:after="0"/>
+        <w:rPr>
+          <w:sz w:val="24"/>
+          <w:szCs w:val="24"/>
+        </w:rPr>
+      </w:pPr>
+    </w:p>
+    <w:p>
+      <w:pPr>
+        <w:spacing w:after="0"/>
+        <w:rPr>
+          <w:sz w:val="24"/>
+          <w:szCs w:val="24"/>
+        </w:rPr>
+      </w:pPr>
+      <w:r>
+        <w:rPr>
+          <w:sz w:val="24"/>
+          <w:szCs w:val="24"/>
+        </w:rPr>
+        <w:t xml:space="preserve">Sesja komunikacyjna między klientami za pośrednictwem serwera pełniącym rolę centrali </w:t>
+      </w:r>
+    </w:p>
+    <w:p>
+      <w:pPr>
+        <w:spacing w:after="0"/>
+        <w:rPr>
+          <w:sz w:val="24"/>
+          <w:szCs w:val="24"/>
+        </w:rPr>
+      </w:pPr>
+      <w:r>
+        <w:rPr>
+          <w:sz w:val="24"/>
+          <w:szCs w:val="24"/>
+        </w:rPr>
+        <w:t>została przedstawiona w sposób następujący:</w:t>
+      </w:r>
+    </w:p>
+    <w:p>
+      <w:pPr>
+        <w:spacing w:after="0"/>
+        <w:rPr>
+          <w:sz w:val="24"/>
+          <w:szCs w:val="24"/>
+        </w:rPr>
+      </w:pPr>
+    </w:p>
+    <w:p>
+      <w:pPr>
+        <w:spacing w:after="0"/>
+        <w:rPr>
+          <w:sz w:val="24"/>
+          <w:szCs w:val="24"/>
+        </w:rPr>
+      </w:pPr>
+    </w:p>
+    <w:p>
+      <w:pPr>
+        <w:spacing w:after="0"/>
+        <w:jc w:val="center"/>
+        <w:rPr>
+          <w:sz w:val="24"/>
+          <w:szCs w:val="24"/>
+        </w:rPr>
+      </w:pPr>
+      <w:r>
+        <w:rPr>
+          <w:noProof/>
+          <w:sz w:val="24"/>
+          <w:szCs w:val="24"/>
+          <w:lang w:eastAsia="pl-PL"/>
+        </w:rPr>
+        <w:lastRenderedPageBreak/>
+        <w:drawing>
+          <wp:inline distT="0" distB="0" distL="0" distR="0">
+            <wp:extent cx="5760720" cy="5404720"/>
+            <wp:effectExtent l="19050" t="0" r="0" b="0"/>
+            <wp:docPr id="4" name="Obraz 2" descr="D:\Projekty\TelefoniaIP\TelefoniaIP\Model &amp; projekt\  Komunikacja Protokołu sygnalizacyjnego dla przypadku nawiązywania połączenia z innym użytkownikiem.jpg"/>
+            <wp:cNvGraphicFramePr>
+              <a:graphicFrameLocks xmlns:a="http://schemas.openxmlformats.org/drawingml/2006/main" noChangeAspect="1"/>
+            </wp:cNvGraphicFramePr>
+            <a:graphic xmlns:a="http://schemas.openxmlformats.org/drawingml/2006/main">
+              <a:graphicData uri="http://schemas.openxmlformats.org/drawingml/2006/picture">
+                <pic:pic xmlns:pic="http://schemas.openxmlformats.org/drawingml/2006/picture">
+                  <pic:nvPicPr>
+                    <pic:cNvPr id="0" name="Picture 2" descr="D:\Projekty\TelefoniaIP\TelefoniaIP\Model &amp; projekt\  Komunikacja Protokołu sygnalizacyjnego dla przypadku nawiązywania połączenia z innym użytkownikiem.jpg"/>
+                    <pic:cNvPicPr>
+                      <a:picLocks noChangeAspect="1" noChangeArrowheads="1"/>
+                    </pic:cNvPicPr>
+                  </pic:nvPicPr>
+                  <pic:blipFill>
+                    <a:blip r:embed="rId8" cstate="print"/>
+                    <a:srcRect/>
+                    <a:stretch>
+                      <a:fillRect/>
+                    </a:stretch>
+                  </pic:blipFill>
+                  <pic:spPr bwMode="auto">
+                    <a:xfrm>
+                      <a:off x="0" y="0"/>
+                      <a:ext cx="5760720" cy="5404720"/>
+                    </a:xfrm>
+                    <a:prstGeom prst="rect">
+                      <a:avLst/>
+                    </a:prstGeom>
+                    <a:noFill/>
+                    <a:ln w="9525">
+                      <a:noFill/>
+                      <a:miter lim="800000"/>
+                      <a:headEnd/>
+                      <a:tailEnd/>
+                    </a:ln>
+                  </pic:spPr>
+                </pic:pic>
+              </a:graphicData>
+            </a:graphic>
+          </wp:inline>
+        </w:drawing>
+      </w:r>
+    </w:p>
+    <w:p>
+      <w:pPr>
+        <w:spacing w:after="0"/>
+        <w:jc w:val="center"/>
+        <w:rPr>
+          <w:i/>
+          <w:sz w:val="16"/>
+          <w:szCs w:val="16"/>
+        </w:rPr>
+      </w:pPr>
+      <w:r>
+        <w:rPr>
+          <w:i/>
+          <w:sz w:val="16"/>
+          <w:szCs w:val="16"/>
+        </w:rPr>
+        <w:t>il.3</w:t>
+      </w:r>
+      <w:r>
+        <w:rPr>
+          <w:i/>
+          <w:sz w:val="16"/>
+          <w:szCs w:val="16"/>
+        </w:rPr>
+        <w:t>: Sesja połączenia między klientami za pośrednictwem serwera pełniącego rolę centrali telefonicznej:</w:t>
+      </w:r>
+    </w:p>
+    <w:p>
+      <w:pPr>
+        <w:spacing w:after="0"/>
+        <w:jc w:val="center"/>
+        <w:rPr>
+          <w:i/>
+          <w:sz w:val="16"/>
+          <w:szCs w:val="16"/>
+        </w:rPr>
+      </w:pPr>
+    </w:p>
+    <w:p>
+      <w:pPr>
+        <w:spacing w:after="0"/>
+        <w:jc w:val="center"/>
+        <w:rPr>
+          <w:b/>
+          <w:sz w:val="24"/>
+          <w:szCs w:val="24"/>
+        </w:rPr>
+      </w:pPr>
+    </w:p>
+    <w:p>
+      <w:pPr>
+        <w:spacing w:after="0"/>
+        <w:rPr>
+          <w:sz w:val="24"/>
+          <w:szCs w:val="24"/>
+        </w:rPr>
+      </w:pPr>
+      <w:r>
+        <w:rPr>
+          <w:sz w:val="24"/>
+          <w:szCs w:val="24"/>
+        </w:rPr>
+        <w:t>W momencie gdy klient został podłączony do systemu, użytkownik klienta wybiera numer identyfikacyjny innego użytkownika z którym chce nawiązać połączenie. Wysyła do serwera polecenie "INVTE". Serwer odbiera ramkę zawierającą ten komunikat i w pierwszej kolejności sprawdza czy numer identyfikacyjny odbiorcy istnieje w Bazie danych. Jeżeli nie istnieje wysyłany jest komunikat zwrotny informujący klienta o tym że odbiorca o takim numerze identyfikacyjnym nie istnieje czyli nadawca odbiera komunikat "NEX",  w przeciwnym wypadku sprawdza czy odbiorca</w:t>
+      </w:r>
+      <w:r>
+        <w:rPr>
+          <w:sz w:val="24"/>
+          <w:szCs w:val="24"/>
+        </w:rPr>
+        <w:t xml:space="preserve"> który ma numer zarejestrowany w Bazie danych jest podłączony do centrali.  W tym wypadku przeszukana zostanie baza klientów podłączonych do centrali. Jeżeli numer odbiorcy znajdzie się w tej liście a tym samym odbiorca zostanie podłączony do centrali, zostanie przekazana do niego komunikat "INVITE", w przeciwnym wypadku centrala wyśle komunikat "NAC" informujący nadawcę o tym ze "Abonent jest tymczasowo niedostępny". Odbiorca po odebraniu komunikatu "INVITE" informuje użytkownika o tym że nadawca próbuje się z nim skontaktować. Jeżeli użytkownik </w:t>
+      </w:r>
+      <w:r>
+        <w:rPr>
+          <w:sz w:val="24"/>
+          <w:szCs w:val="24"/>
+        </w:rPr>
+        <w:lastRenderedPageBreak/>
+        <w:t>zaakceptuje</w:t>
+      </w:r>
+      <w:r>
+        <w:rPr>
+          <w:sz w:val="24"/>
+          <w:szCs w:val="24"/>
+        </w:rPr>
+        <w:t xml:space="preserve"> połączenie, odbiorca wyśle do nadawcy za pośrednictwem serwera komunikat "OK" </w:t>
+      </w:r>
+      <w:r>
+        <w:rPr>
+          <w:sz w:val="24"/>
+          <w:szCs w:val="24"/>
+        </w:rPr>
+        <w:t>i rozpocznie transmisję pakietów danych zawierających głos. Serwer odbierający ten komunikat zarejestruje nadawcę oraz odbiorcę jako zajęte hosty by w  przypadku gdy inny użytkownik będzie chciał się połączyć</w:t>
+      </w:r>
+      <w:r>
+        <w:rPr>
+          <w:sz w:val="24"/>
+          <w:szCs w:val="24"/>
+        </w:rPr>
+        <w:t>,</w:t>
+      </w:r>
+      <w:r>
+        <w:rPr>
+          <w:sz w:val="24"/>
+          <w:szCs w:val="24"/>
+        </w:rPr>
+        <w:t xml:space="preserve"> </w:t>
+      </w:r>
+      <w:r>
+        <w:rPr>
+          <w:sz w:val="24"/>
+          <w:szCs w:val="24"/>
+        </w:rPr>
+        <w:t>otrzyma</w:t>
+      </w:r>
+      <w:r>
+        <w:rPr>
+          <w:sz w:val="24"/>
+          <w:szCs w:val="24"/>
+        </w:rPr>
+        <w:t xml:space="preserve"> informację o tym że hosty o tych numerach są już w trakcie prowadzenia rozmowy. Gdy Nadawca odbierze "OK" rozpoczęte zostanie odbieranie danych głosowych do klienta. Aby poinformować </w:t>
+      </w:r>
+      <w:r>
+        <w:rPr>
+          <w:sz w:val="24"/>
+          <w:szCs w:val="24"/>
+        </w:rPr>
+        <w:t>odbiorcę</w:t>
+      </w:r>
+      <w:r>
+        <w:rPr>
+          <w:sz w:val="24"/>
+          <w:szCs w:val="24"/>
+        </w:rPr>
+        <w:t xml:space="preserve"> że połączenie zostało już zastawione, odsyła spowrotem do odbiorcy ten sam pakiet zawierający komunikat "OK".</w:t>
+      </w:r>
+    </w:p>
+    <w:p>
+      <w:pPr>
+        <w:spacing w:after="0"/>
+        <w:rPr>
+          <w:sz w:val="24"/>
+          <w:szCs w:val="24"/>
+        </w:rPr>
+      </w:pPr>
+      <w:r>
+        <w:rPr>
+          <w:sz w:val="24"/>
+          <w:szCs w:val="24"/>
+        </w:rPr>
+        <w:t>W przypadku gdy odbiorca odrzuci połączenie, wysyła do nadawcy komunikat "BUSY"</w:t>
+      </w:r>
+      <w:r>
+        <w:rPr>
+          <w:sz w:val="24"/>
+          <w:szCs w:val="24"/>
+        </w:rPr>
+        <w:t xml:space="preserve"> nadawca zostanie poinformowany o tym że odbiorca odrzucił połączenie.</w:t>
+      </w:r>
+    </w:p>
+    <w:p>
+      <w:pPr>
+        <w:spacing w:after="0"/>
+        <w:rPr>
+          <w:sz w:val="24"/>
+          <w:szCs w:val="24"/>
+        </w:rPr>
+      </w:pPr>
+    </w:p>
+    <w:p>
+      <w:pPr>
+        <w:spacing w:after="0"/>
+        <w:rPr>
+          <w:sz w:val="24"/>
+          <w:szCs w:val="24"/>
+        </w:rPr>
+      </w:pPr>
+      <w:r>
+        <w:rPr>
+          <w:sz w:val="24"/>
+          <w:szCs w:val="24"/>
+        </w:rPr>
+        <w:t>Sesja rozłączeniowa protokołu sygnalizacyjnego przedstawiono na poniższym diagramie sekwencji:</w:t>
+      </w:r>
+    </w:p>
+    <w:p>
+      <w:pPr>
+        <w:spacing w:after="0"/>
+        <w:rPr>
+          <w:sz w:val="24"/>
+          <w:szCs w:val="24"/>
+        </w:rPr>
+      </w:pPr>
+    </w:p>
+    <w:p>
+      <w:pPr>
+        <w:spacing w:after="0"/>
+        <w:jc w:val="center"/>
+        <w:rPr>
+          <w:sz w:val="24"/>
+          <w:szCs w:val="24"/>
+        </w:rPr>
+      </w:pPr>
+      <w:r>
+        <w:rPr>
+          <w:noProof/>
+          <w:sz w:val="24"/>
+          <w:szCs w:val="24"/>
+          <w:lang w:eastAsia="pl-PL"/>
+        </w:rPr>
+        <w:drawing>
+          <wp:inline distT="0" distB="0" distL="0" distR="0">
+            <wp:extent cx="5695950" cy="1485900"/>
+            <wp:effectExtent l="19050" t="0" r="0" b="0"/>
+            <wp:docPr id="3" name="Obraz 1" descr="D:\Projekty\TelefoniaIP\TelefoniaIP\Model &amp; projekt\Sesja zakończenia połączenia.jpg"/>
+            <wp:cNvGraphicFramePr>
+              <a:graphicFrameLocks xmlns:a="http://schemas.openxmlformats.org/drawingml/2006/main" noChangeAspect="1"/>
+            </wp:cNvGraphicFramePr>
+            <a:graphic xmlns:a="http://schemas.openxmlformats.org/drawingml/2006/main">
+              <a:graphicData uri="http://schemas.openxmlformats.org/drawingml/2006/picture">
+                <pic:pic xmlns:pic="http://schemas.openxmlformats.org/drawingml/2006/picture">
+                  <pic:nvPicPr>
+                    <pic:cNvPr id="0" name="Picture 1" descr="D:\Projekty\TelefoniaIP\TelefoniaIP\Model &amp; projekt\Sesja zakończenia połączenia.jpg"/>
+                    <pic:cNvPicPr>
+                      <a:picLocks noChangeAspect="1" noChangeArrowheads="1"/>
+                    </pic:cNvPicPr>
+                  </pic:nvPicPr>
+                  <pic:blipFill>
+                    <a:blip r:embed="rId9" cstate="print"/>
+                    <a:srcRect/>
+                    <a:stretch>
+                      <a:fillRect/>
+                    </a:stretch>
+                  </pic:blipFill>
+                  <pic:spPr bwMode="auto">
+                    <a:xfrm>
+                      <a:off x="0" y="0"/>
+                      <a:ext cx="5695950" cy="1485900"/>
+                    </a:xfrm>
+                    <a:prstGeom prst="rect">
+                      <a:avLst/>
+                    </a:prstGeom>
+                    <a:noFill/>
+                    <a:ln w="9525">
+                      <a:noFill/>
+                      <a:miter lim="800000"/>
+                      <a:headEnd/>
+                      <a:tailEnd/>
+                    </a:ln>
+                  </pic:spPr>
+                </pic:pic>
+              </a:graphicData>
+            </a:graphic>
+          </wp:inline>
+        </w:drawing>
+      </w:r>
+    </w:p>
+    <w:p>
+      <w:pPr>
+        <w:spacing w:after="0"/>
+        <w:jc w:val="center"/>
+        <w:rPr>
+          <w:i/>
+          <w:sz w:val="16"/>
+          <w:szCs w:val="16"/>
+        </w:rPr>
+      </w:pPr>
+      <w:r>
+        <w:rPr>
+          <w:i/>
+          <w:sz w:val="16"/>
+          <w:szCs w:val="16"/>
+        </w:rPr>
+        <w:t>il4</w:t>
+      </w:r>
+      <w:r>
+        <w:rPr>
+          <w:i/>
+          <w:sz w:val="16"/>
+          <w:szCs w:val="16"/>
+        </w:rPr>
+        <w:t>: Sesja rozłączeniowa między klientami za pośrednictwem serwera pełniącego rolę centrali telefonicznej:</w:t>
+      </w:r>
+    </w:p>
+    <w:p>
+      <w:pPr>
+        <w:spacing w:after="0"/>
+        <w:jc w:val="center"/>
+        <w:rPr>
+          <w:sz w:val="24"/>
+          <w:szCs w:val="24"/>
+        </w:rPr>
+      </w:pPr>
+    </w:p>
+    <w:p>
+      <w:pPr>
+        <w:spacing w:after="0"/>
+        <w:rPr>
+          <w:sz w:val="24"/>
+          <w:szCs w:val="24"/>
+        </w:rPr>
+      </w:pPr>
+    </w:p>
+    <w:p>
+      <w:pPr>
+        <w:spacing w:after="0"/>
+        <w:rPr>
+          <w:sz w:val="24"/>
+          <w:szCs w:val="24"/>
+        </w:rPr>
+      </w:pPr>
+    </w:p>
+    <w:p>
+      <w:pPr>
+        <w:spacing w:after="0"/>
+        <w:rPr>
+          <w:sz w:val="24"/>
+          <w:szCs w:val="24"/>
+        </w:rPr>
+      </w:pPr>
+    </w:p>
+    <w:p>
+      <w:pPr>
+        <w:spacing w:after="0"/>
+        <w:rPr>
+          <w:sz w:val="24"/>
+          <w:szCs w:val="24"/>
+        </w:rPr>
+      </w:pPr>
+    </w:p>
+    <w:p>
+      <w:pPr>
+        <w:spacing w:after="0"/>
+        <w:rPr>
+          <w:sz w:val="24"/>
+          <w:szCs w:val="24"/>
+        </w:rPr>
+      </w:pPr>
+    </w:p>
+    <w:p>
+      <w:pPr>
+        <w:spacing w:after="0"/>
+        <w:rPr>
+          <w:sz w:val="24"/>
+          <w:szCs w:val="24"/>
+        </w:rPr>
+      </w:pPr>
+      <w:r>
+        <w:rPr>
+          <w:sz w:val="24"/>
+          <w:szCs w:val="24"/>
+        </w:rPr>
+        <w:t>Aby sesja zakończeniowa połączenie miało miejsce spełniony musi być jeden warunek:</w:t>
+      </w:r>
+    </w:p>
+    <w:p>
+      <w:pPr>
+        <w:pStyle w:val="Akapitzlist"/>
+        <w:numPr>
+          <w:ilvl w:val="0"/>
+          <w:numId w:val="8"/>
+        </w:numPr>
+        <w:spacing w:after="0"/>
+        <w:rPr>
+          <w:sz w:val="24"/>
+          <w:szCs w:val="24"/>
+        </w:rPr>
+      </w:pPr>
+      <w:r>
+        <w:rPr>
+          <w:sz w:val="24"/>
+          <w:szCs w:val="24"/>
+        </w:rPr>
+        <w:t>musi trwać połączenie między nadawcą a odbiorcą</w:t>
+      </w:r>
+      <w:r>
+        <w:rPr>
+          <w:sz w:val="24"/>
+          <w:szCs w:val="24"/>
+        </w:rPr>
+        <w:t xml:space="preserve"> czyli dane głosu są transmitowane w sieci.</w:t>
+      </w:r>
+    </w:p>
+    <w:p>
+      <w:pPr>
+        <w:spacing w:after="0"/>
+        <w:rPr>
+          <w:sz w:val="24"/>
+          <w:szCs w:val="24"/>
+        </w:rPr>
+      </w:pPr>
+      <w:r>
+        <w:rPr>
+          <w:sz w:val="24"/>
+          <w:szCs w:val="24"/>
+        </w:rPr>
+        <w:t>Sesja ta następuje w momencie gdy któryś ż użytkowników zamierza zakończyć połączenie głosowe. W momencie zakończenia połączenia przez użytkownika, użytkownik ten wysyła komunikat "BYE" informujący klienta o tym że połączenie jest już zakończone oraz informujący serwer o tym że użytkownicy o takich numerach zakończyli rozmowę więc od tego momentu inni użytkownicy będą mogli się skontaktować z użytkownikami którzy aktualnie prowadzili rozmowę. Nadawca po odebraniu komunikatu  "BYE" kończy odbieranie oraz nadawanie pakietów dźwięku - połączenie zostaje zakończone.</w:t>
+      </w:r>
+    </w:p>
+    <w:p>
+      <w:pPr>
+        <w:spacing w:after="0"/>
+        <w:rPr>
+          <w:sz w:val="24"/>
+          <w:szCs w:val="24"/>
+        </w:rPr>
+      </w:pPr>
+    </w:p>
+    <w:p>
+      <w:pPr>
+        <w:spacing w:after="0"/>
+        <w:jc w:val="center"/>
+        <w:rPr>
+          <w:sz w:val="24"/>
+          <w:szCs w:val="24"/>
+        </w:rPr>
+      </w:pPr>
+    </w:p>
+    <w:p>
+      <w:pPr>
+        <w:spacing w:after="0"/>
+        <w:jc w:val="center"/>
+        <w:rPr>
+          <w:sz w:val="24"/>
+          <w:szCs w:val="24"/>
+        </w:rPr>
+      </w:pPr>
+    </w:p>
+    <w:p>
+      <w:pPr>
+        <w:spacing w:after="0"/>
+        <w:jc w:val="center"/>
+        <w:rPr>
+          <w:sz w:val="24"/>
+          <w:szCs w:val="24"/>
+        </w:rPr>
+      </w:pPr>
+    </w:p>
+    <w:p>
+      <w:pPr>
+        <w:spacing w:after="0"/>
+        <w:rPr>
+          <w:b/>
+          <w:sz w:val="36"/>
+          <w:szCs w:val="36"/>
+        </w:rPr>
+      </w:pPr>
+      <w:r>
+        <w:rPr>
+          <w:b/>
+          <w:sz w:val="36"/>
+          <w:szCs w:val="36"/>
+        </w:rPr>
+        <w:lastRenderedPageBreak/>
+        <w:t>5. Charakterystyka protokołu stanu połączenia hostów:</w:t>
+      </w:r>
+    </w:p>
+    <w:p>
+      <w:pPr>
+        <w:spacing w:after="0"/>
+        <w:rPr>
+          <w:sz w:val="24"/>
+          <w:szCs w:val="24"/>
+        </w:rPr>
+      </w:pPr>
+      <w:r>
+        <w:rPr>
+          <w:sz w:val="24"/>
+          <w:szCs w:val="24"/>
+        </w:rPr>
+        <w:t>Podczas uruchamiania się aplikacji klienckiej bądź wyłączania, klient musi poinformować serwer o tym że jest połączony co wiąże się z tym że w serwerze odnoto</w:t>
+      </w:r>
+      <w:r>
+        <w:rPr>
+          <w:sz w:val="24"/>
+          <w:szCs w:val="24"/>
+        </w:rPr>
+        <w:t>wana zostaje informacja o tym że</w:t>
+      </w:r>
+      <w:r>
+        <w:rPr>
+          <w:sz w:val="24"/>
+          <w:szCs w:val="24"/>
+        </w:rPr>
+        <w:t xml:space="preserve"> dany użytkownik właśnie zostaje podłączony, bądź rozłączony.</w:t>
+      </w:r>
+    </w:p>
+    <w:p>
+      <w:pPr>
+        <w:spacing w:after="0"/>
+        <w:rPr>
+          <w:sz w:val="24"/>
+          <w:szCs w:val="24"/>
+        </w:rPr>
+      </w:pPr>
+      <w:r>
+        <w:rPr>
+          <w:sz w:val="24"/>
+          <w:szCs w:val="24"/>
+        </w:rPr>
+        <w:t>Dzięki tej informacji możliwe jest wygodne zarządzanie oraz sprawdzanie czy dany użytkownik będzie miał szansę połączyć się z innym użytkownikiem. W tym celu zdefiniowane zostaną następujące sesje:</w:t>
+      </w:r>
+    </w:p>
+    <w:p>
+      <w:pPr>
+        <w:pStyle w:val="Akapitzlist"/>
+        <w:numPr>
+          <w:ilvl w:val="0"/>
+          <w:numId w:val="8"/>
+        </w:numPr>
+        <w:spacing w:after="0"/>
+        <w:rPr>
+          <w:sz w:val="24"/>
+          <w:szCs w:val="24"/>
+        </w:rPr>
+      </w:pPr>
+      <w:r>
+        <w:rPr>
+          <w:sz w:val="24"/>
+          <w:szCs w:val="24"/>
+        </w:rPr>
+        <w:t>sesja podłączeniowa klienta do centrali</w:t>
+      </w:r>
+      <w:r>
+        <w:rPr>
+          <w:sz w:val="24"/>
+          <w:szCs w:val="24"/>
+        </w:rPr>
+        <w:t>,</w:t>
+      </w:r>
+    </w:p>
+    <w:p>
+      <w:pPr>
+        <w:pStyle w:val="Akapitzlist"/>
+        <w:numPr>
+          <w:ilvl w:val="0"/>
+          <w:numId w:val="8"/>
+        </w:numPr>
+        <w:spacing w:after="0"/>
+        <w:rPr>
+          <w:sz w:val="24"/>
+          <w:szCs w:val="24"/>
+        </w:rPr>
+      </w:pPr>
+      <w:r>
+        <w:rPr>
+          <w:sz w:val="24"/>
+          <w:szCs w:val="24"/>
+        </w:rPr>
+        <w:t>sesja rozłączeniowa klienta z centralą</w:t>
+      </w:r>
+      <w:r>
+        <w:rPr>
+          <w:sz w:val="24"/>
+          <w:szCs w:val="24"/>
+        </w:rPr>
+        <w:t>,</w:t>
+      </w:r>
+    </w:p>
+    <w:p>
+      <w:pPr>
+        <w:pStyle w:val="Akapitzlist"/>
+        <w:numPr>
+          <w:ilvl w:val="0"/>
+          <w:numId w:val="8"/>
+        </w:numPr>
+        <w:spacing w:after="0"/>
+        <w:rPr>
+          <w:sz w:val="24"/>
+          <w:szCs w:val="24"/>
+        </w:rPr>
+      </w:pPr>
+      <w:r>
+        <w:rPr>
+          <w:sz w:val="24"/>
+          <w:szCs w:val="24"/>
+        </w:rPr>
+        <w:t>sesja sprawdzająca stan połączenia klienta z centralą.</w:t>
+      </w:r>
+    </w:p>
+    <w:p>
+      <w:pPr>
+        <w:pStyle w:val="Akapitzlist"/>
+        <w:spacing w:after="0"/>
+        <w:rPr>
+          <w:sz w:val="24"/>
+          <w:szCs w:val="24"/>
+        </w:rPr>
+      </w:pPr>
+    </w:p>
+    <w:p>
+      <w:pPr>
+        <w:spacing w:after="0"/>
+        <w:rPr>
+          <w:sz w:val="24"/>
+          <w:szCs w:val="24"/>
+        </w:rPr>
+      </w:pPr>
+      <w:r>
+        <w:rPr>
+          <w:sz w:val="24"/>
+          <w:szCs w:val="24"/>
+        </w:rPr>
+        <w:t xml:space="preserve">Podczas trwania rozmowy telefonicznej między dwoma użytkownikami może wystąpić sytuacja w której serwer z jakiegoś powodu ulega awarii. Dane głosu przesyłane są między klientami bez pośrednictwa serwera. Jeżeli dojdzie do sytuacji w której centrala przestanie działać, wtedy nie możliwa będzie realizacja protokołu sygnalizacyjnego gdyż wszystkie komunikaty tego protokołu przepływają przez centralę. Aby zapobiec takiej sytuacji klient będzie wysyłał komunikat do centrali "ECHO" co odpowiedni czas by sprawdzić czy centrala nadal działa. W przypadku kiedy zabraknie odpowiedzi serwera, następować będzie rozłączanie rozmowy oraz wyświetlenie informacji o tym że nastąpił błąd krytyczny serwera. </w:t>
+      </w:r>
+    </w:p>
+    <w:p>
+      <w:pPr>
+        <w:spacing w:after="0"/>
+        <w:rPr>
+          <w:sz w:val="24"/>
+          <w:szCs w:val="24"/>
+        </w:rPr>
+      </w:pPr>
+    </w:p>
+    <w:p>
+      <w:pPr>
+        <w:spacing w:after="0"/>
+        <w:rPr>
+          <w:sz w:val="24"/>
+          <w:szCs w:val="24"/>
+        </w:rPr>
+      </w:pPr>
+      <w:r>
+        <w:rPr>
+          <w:sz w:val="24"/>
+          <w:szCs w:val="24"/>
+        </w:rPr>
+        <w:t xml:space="preserve">Protokół ten podobnie jak protokół sygnalizacyjny będzie korzystał z warstwy protokołu TCP ze względu na fakt że dane będą przesyłane </w:t>
+      </w:r>
+      <w:proofErr w:type="spellStart"/>
+      <w:r>
+        <w:rPr>
+          <w:sz w:val="24"/>
+          <w:szCs w:val="24"/>
+        </w:rPr>
+        <w:t>cylicznie</w:t>
+      </w:r>
+      <w:proofErr w:type="spellEnd"/>
+      <w:r>
+        <w:rPr>
+          <w:sz w:val="24"/>
+          <w:szCs w:val="24"/>
+        </w:rPr>
+        <w:t>. Komunikaty równie będą przesyłane w postaci  tekstowej. Dla wyżej wymienionych przypadków komunikaty te będą posiadały następującą formę:</w:t>
+      </w:r>
+    </w:p>
+    <w:p>
+      <w:pPr>
+        <w:spacing w:after="0"/>
+        <w:rPr>
+          <w:sz w:val="24"/>
+          <w:szCs w:val="24"/>
+        </w:rPr>
+      </w:pPr>
     </w:p>
     <w:p>
       <w:pPr>
@@ -1589,7 +2625,7 @@
           <w:sz w:val="24"/>
           <w:szCs w:val="24"/>
         </w:rPr>
-        <w:t>NOT - wysyłane przez serwer do klienta w wypadku gdy podczas podłączania się numer identyfikacyjny klienta jest już zarezerwowany bądź nie istnieje w Bazie danych,</w:t>
+        <w:t>HELLO - Komunikat wysyłany do serwera w celu poinformowania go o tym że użytkownik podłącza się do serwera,</w:t>
       </w:r>
     </w:p>
     <w:p>
@@ -1610,110 +2646,7 @@
           <w:sz w:val="24"/>
           <w:szCs w:val="24"/>
         </w:rPr>
-        <w:t>BYE - komunikat wysyłany do serwera w celu poinformowania go o tym że użytkownik odłącza się od serwera.</w:t>
-      </w:r>
-    </w:p>
-    <w:p>
-      <w:pPr>
-        <w:spacing w:after="0"/>
-        <w:rPr>
-          <w:sz w:val="24"/>
-          <w:szCs w:val="24"/>
-        </w:rPr>
-      </w:pPr>
-    </w:p>
-    <w:p>
-      <w:pPr>
-        <w:spacing w:after="0"/>
-        <w:rPr>
-          <w:sz w:val="24"/>
-          <w:szCs w:val="24"/>
-        </w:rPr>
-      </w:pPr>
-    </w:p>
-    <w:p>
-      <w:pPr>
-        <w:spacing w:after="0"/>
-        <w:rPr>
-          <w:sz w:val="24"/>
-          <w:szCs w:val="24"/>
-        </w:rPr>
-      </w:pPr>
-    </w:p>
-    <w:p>
-      <w:pPr>
-        <w:spacing w:after="0"/>
-        <w:rPr>
-          <w:sz w:val="24"/>
-          <w:szCs w:val="24"/>
-        </w:rPr>
-      </w:pPr>
-    </w:p>
-    <w:p>
-      <w:pPr>
-        <w:spacing w:after="0"/>
-        <w:rPr>
-          <w:sz w:val="24"/>
-          <w:szCs w:val="24"/>
-        </w:rPr>
-      </w:pPr>
-    </w:p>
-    <w:p>
-      <w:pPr>
-        <w:spacing w:after="0"/>
-        <w:rPr>
-          <w:sz w:val="24"/>
-          <w:szCs w:val="24"/>
-        </w:rPr>
-      </w:pPr>
-    </w:p>
-    <w:p>
-      <w:pPr>
-        <w:spacing w:after="0"/>
-        <w:rPr>
-          <w:sz w:val="24"/>
-          <w:szCs w:val="24"/>
-        </w:rPr>
-      </w:pPr>
-    </w:p>
-    <w:p>
-      <w:pPr>
-        <w:spacing w:after="0"/>
-        <w:rPr>
-          <w:sz w:val="24"/>
-          <w:szCs w:val="24"/>
-        </w:rPr>
-      </w:pPr>
-      <w:r>
-        <w:rPr>
-          <w:sz w:val="24"/>
-          <w:szCs w:val="24"/>
-        </w:rPr>
-        <w:lastRenderedPageBreak/>
-        <w:t>Komunikaty protokołu sterowania będą miały przyjętą postać prefiksową.</w:t>
-      </w:r>
-    </w:p>
-    <w:p>
-      <w:pPr>
-        <w:spacing w:after="0"/>
-        <w:rPr>
-          <w:sz w:val="24"/>
-          <w:szCs w:val="24"/>
-        </w:rPr>
-      </w:pPr>
-      <w:r>
-        <w:rPr>
-          <w:sz w:val="24"/>
-          <w:szCs w:val="24"/>
-        </w:rPr>
-        <w:t>Przykłady</w:t>
-      </w:r>
-      <w:r>
-        <w:rPr>
-          <w:sz w:val="24"/>
-          <w:szCs w:val="24"/>
-        </w:rPr>
-        <w:t xml:space="preserve"> komunikatów protokołu sterującego:</w:t>
+        <w:t>EXIT - Komunikat wysyłany do serwera informujący go o tym że klient chce się rozłączyć,</w:t>
       </w:r>
     </w:p>
     <w:p>
@@ -1721,7 +2654,7 @@
         <w:pStyle w:val="Akapitzlist"/>
         <w:numPr>
           <w:ilvl w:val="0"/>
-          <w:numId w:val="4"/>
+          <w:numId w:val="3"/>
         </w:numPr>
         <w:spacing w:after="0"/>
         <w:rPr>
@@ -1734,191 +2667,77 @@
           <w:sz w:val="24"/>
           <w:szCs w:val="24"/>
         </w:rPr>
-        <w:t>INVITE 5550989 543432332 - Użytkownik o numerze 5550989 próbuje nawiązać połączenie z użytkownikiem 543432332,</w:t>
-      </w:r>
-    </w:p>
-    <w:p>
-      <w:pPr>
-        <w:pStyle w:val="Akapitzlist"/>
-        <w:numPr>
-          <w:ilvl w:val="0"/>
-          <w:numId w:val="4"/>
-        </w:numPr>
-        <w:spacing w:after="0"/>
-        <w:rPr>
-          <w:sz w:val="24"/>
-          <w:szCs w:val="24"/>
-        </w:rPr>
-      </w:pPr>
-      <w:r>
-        <w:rPr>
-          <w:sz w:val="24"/>
-          <w:szCs w:val="24"/>
-        </w:rPr>
-        <w:t>OK 543432332 - Użytkownik akceptuje połączenie nawiązane przez innego użytkownika będącego nadawcą,</w:t>
-      </w:r>
-    </w:p>
-    <w:p>
-      <w:pPr>
-        <w:pStyle w:val="Akapitzlist"/>
-        <w:numPr>
-          <w:ilvl w:val="0"/>
-          <w:numId w:val="4"/>
-        </w:numPr>
-        <w:spacing w:after="0"/>
-        <w:rPr>
-          <w:sz w:val="24"/>
-          <w:szCs w:val="24"/>
-        </w:rPr>
-      </w:pPr>
-      <w:r>
-        <w:rPr>
-          <w:sz w:val="24"/>
-          <w:szCs w:val="24"/>
-        </w:rPr>
-        <w:t>HELLO 554343234 - użytkownik o numerze identyfikacyjnym 554343234 informuje serwer o tym że chce się podłączyć do serwera.</w:t>
-      </w:r>
-    </w:p>
-    <w:p>
-      <w:pPr>
-        <w:spacing w:after="0"/>
-        <w:rPr>
-          <w:sz w:val="24"/>
-          <w:szCs w:val="24"/>
-        </w:rPr>
-      </w:pPr>
-    </w:p>
-    <w:p>
-      <w:pPr>
-        <w:spacing w:after="0"/>
-        <w:rPr>
-          <w:sz w:val="24"/>
-          <w:szCs w:val="24"/>
-        </w:rPr>
-      </w:pPr>
-      <w:r>
-        <w:rPr>
-          <w:sz w:val="24"/>
-          <w:szCs w:val="24"/>
-        </w:rPr>
-        <w:t>Protokół ten będzie obsługiwał 2 rodzaje sesji:</w:t>
-      </w:r>
-    </w:p>
-    <w:p>
-      <w:pPr>
-        <w:pStyle w:val="Akapitzlist"/>
-        <w:numPr>
-          <w:ilvl w:val="0"/>
-          <w:numId w:val="7"/>
-        </w:numPr>
-        <w:spacing w:after="0"/>
-        <w:rPr>
-          <w:sz w:val="24"/>
-          <w:szCs w:val="24"/>
-        </w:rPr>
-      </w:pPr>
-      <w:r>
-        <w:rPr>
-          <w:sz w:val="24"/>
-          <w:szCs w:val="24"/>
-        </w:rPr>
-        <w:t xml:space="preserve">sesja podłączeniowa klienta do centrali </w:t>
-      </w:r>
-    </w:p>
-    <w:p>
-      <w:pPr>
-        <w:pStyle w:val="Akapitzlist"/>
-        <w:numPr>
-          <w:ilvl w:val="0"/>
-          <w:numId w:val="7"/>
-        </w:numPr>
-        <w:spacing w:after="0"/>
-        <w:rPr>
-          <w:sz w:val="24"/>
-          <w:szCs w:val="24"/>
-        </w:rPr>
-      </w:pPr>
-      <w:r>
-        <w:rPr>
-          <w:sz w:val="24"/>
-          <w:szCs w:val="24"/>
-        </w:rPr>
-        <w:t>sesja komunikacyjna między klientami za pośrednictwem serwera.</w:t>
-      </w:r>
-    </w:p>
-    <w:p>
-      <w:pPr>
-        <w:pStyle w:val="Akapitzlist"/>
-        <w:numPr>
-          <w:ilvl w:val="0"/>
-          <w:numId w:val="7"/>
-        </w:numPr>
-        <w:spacing w:after="0"/>
-        <w:rPr>
-          <w:sz w:val="24"/>
-          <w:szCs w:val="24"/>
-        </w:rPr>
-      </w:pPr>
-      <w:r>
-        <w:rPr>
-          <w:sz w:val="24"/>
-          <w:szCs w:val="24"/>
-        </w:rPr>
-        <w:t>sesja rozłączeniowa nadawcy z odbiorcą</w:t>
-      </w:r>
-    </w:p>
-    <w:p>
-      <w:pPr>
-        <w:pStyle w:val="Akapitzlist"/>
-        <w:numPr>
-          <w:ilvl w:val="0"/>
-          <w:numId w:val="7"/>
-        </w:numPr>
-        <w:spacing w:after="0"/>
-        <w:rPr>
-          <w:sz w:val="24"/>
-          <w:szCs w:val="24"/>
-        </w:rPr>
-      </w:pPr>
-      <w:r>
-        <w:rPr>
-          <w:sz w:val="24"/>
-          <w:szCs w:val="24"/>
-        </w:rPr>
-        <w:t>sesja rozłączeniowa klienta z centralą</w:t>
-      </w:r>
-    </w:p>
-    <w:p>
-      <w:pPr>
-        <w:spacing w:after="0"/>
-        <w:rPr>
-          <w:sz w:val="24"/>
-          <w:szCs w:val="24"/>
-        </w:rPr>
-      </w:pPr>
-    </w:p>
-    <w:p>
-      <w:pPr>
-        <w:spacing w:after="0"/>
-        <w:rPr>
-          <w:sz w:val="24"/>
-          <w:szCs w:val="24"/>
-        </w:rPr>
-      </w:pPr>
-    </w:p>
-    <w:p>
-      <w:pPr>
-        <w:spacing w:after="0"/>
-        <w:rPr>
-          <w:sz w:val="24"/>
-          <w:szCs w:val="24"/>
-        </w:rPr>
-      </w:pPr>
-      <w:r>
-        <w:rPr>
-          <w:sz w:val="24"/>
-          <w:szCs w:val="24"/>
-        </w:rPr>
+        <w:t>ECHO - Komunikat wysyłany przez klienta do serwera w czasie cyklicznym w celu sprawdzenia czy serwer odpowiada na żądania,  Komunikat ten ma zapobiegać niestabilności systemu w sytuacji awarii serwera a tym samym awarii protokołu sygnalizacyjnego.</w:t>
+      </w:r>
+    </w:p>
+    <w:p>
+      <w:pPr>
+        <w:spacing w:after="0"/>
+        <w:rPr>
+          <w:sz w:val="24"/>
+          <w:szCs w:val="24"/>
+        </w:rPr>
+      </w:pPr>
+    </w:p>
+    <w:p>
+      <w:pPr>
+        <w:spacing w:after="0"/>
+        <w:rPr>
+          <w:sz w:val="24"/>
+          <w:szCs w:val="24"/>
+        </w:rPr>
+      </w:pPr>
+    </w:p>
+    <w:p>
+      <w:pPr>
+        <w:spacing w:after="0"/>
+        <w:rPr>
+          <w:sz w:val="24"/>
+          <w:szCs w:val="24"/>
+        </w:rPr>
+      </w:pPr>
+    </w:p>
+    <w:p>
+      <w:pPr>
+        <w:spacing w:after="0"/>
+        <w:rPr>
+          <w:sz w:val="24"/>
+          <w:szCs w:val="24"/>
+        </w:rPr>
+      </w:pPr>
+    </w:p>
+    <w:p>
+      <w:pPr>
+        <w:spacing w:after="0"/>
+        <w:rPr>
+          <w:sz w:val="24"/>
+          <w:szCs w:val="24"/>
+        </w:rPr>
+      </w:pPr>
+    </w:p>
+    <w:p>
+      <w:pPr>
+        <w:spacing w:after="0"/>
+        <w:rPr>
+          <w:sz w:val="24"/>
+          <w:szCs w:val="24"/>
+        </w:rPr>
+      </w:pPr>
+    </w:p>
+    <w:p>
+      <w:pPr>
+        <w:spacing w:after="0"/>
+        <w:rPr>
+          <w:sz w:val="24"/>
+          <w:szCs w:val="24"/>
+        </w:rPr>
+      </w:pPr>
+      <w:r>
+        <w:rPr>
+          <w:sz w:val="24"/>
+          <w:szCs w:val="24"/>
+        </w:rPr>
+        <w:lastRenderedPageBreak/>
         <w:t>Sesja podłączeniowa klienta do serwera przedstawiona jest na poniższym diagramie sekwencji:</w:t>
       </w:r>
     </w:p>
@@ -1942,7 +2761,7 @@
           <wp:inline distT="0" distB="0" distL="0" distR="0">
             <wp:extent cx="5753100" cy="2638425"/>
             <wp:effectExtent l="19050" t="0" r="0" b="0"/>
-            <wp:docPr id="2" name="Obraz 1" descr="D:\Projekty\TelefoniaIP\TelefoniaIP\Model &amp; projekt\  Komunikacja Protokołu sygnalizacyjnego dla przypadku podłączenia się klienta do systemu.jpg"/>
+            <wp:docPr id="5" name="Obraz 1" descr="D:\Projekty\TelefoniaIP\TelefoniaIP\Model &amp; projekt\  Komunikacja Protokołu sygnalizacyjnego dla przypadku podłączenia się klienta do systemu.jpg"/>
             <wp:cNvGraphicFramePr>
               <a:graphicFrameLocks xmlns:a="http://schemas.openxmlformats.org/drawingml/2006/main" noChangeAspect="1"/>
             </wp:cNvGraphicFramePr>
@@ -1956,7 +2775,7 @@
                     </pic:cNvPicPr>
                   </pic:nvPicPr>
                   <pic:blipFill>
-                    <a:blip r:embed="rId8" cstate="print"/>
+                    <a:blip r:embed="rId10" cstate="print"/>
                     <a:srcRect/>
                     <a:stretch>
                       <a:fillRect/>
@@ -2039,66 +2858,11 @@
           <w:szCs w:val="24"/>
         </w:rPr>
       </w:pPr>
-    </w:p>
-    <w:p>
-      <w:pPr>
-        <w:spacing w:after="0"/>
-        <w:rPr>
-          <w:sz w:val="24"/>
-          <w:szCs w:val="24"/>
-        </w:rPr>
-      </w:pPr>
-    </w:p>
-    <w:p>
-      <w:pPr>
-        <w:spacing w:after="0"/>
-        <w:rPr>
-          <w:sz w:val="24"/>
-          <w:szCs w:val="24"/>
-        </w:rPr>
-      </w:pPr>
-    </w:p>
-    <w:p>
-      <w:pPr>
-        <w:spacing w:after="0"/>
-        <w:rPr>
-          <w:sz w:val="24"/>
-          <w:szCs w:val="24"/>
-        </w:rPr>
-      </w:pPr>
-    </w:p>
-    <w:p>
-      <w:pPr>
-        <w:spacing w:after="0"/>
-        <w:rPr>
-          <w:sz w:val="24"/>
-          <w:szCs w:val="24"/>
-        </w:rPr>
-      </w:pPr>
-    </w:p>
-    <w:p>
-      <w:pPr>
-        <w:spacing w:after="0"/>
-        <w:rPr>
-          <w:sz w:val="24"/>
-          <w:szCs w:val="24"/>
-        </w:rPr>
-      </w:pPr>
-    </w:p>
-    <w:p>
-      <w:pPr>
-        <w:spacing w:after="0"/>
-        <w:rPr>
-          <w:sz w:val="24"/>
-          <w:szCs w:val="24"/>
-        </w:rPr>
-      </w:pPr>
-      <w:r>
-        <w:rPr>
-          <w:sz w:val="24"/>
-          <w:szCs w:val="24"/>
-        </w:rPr>
-        <w:lastRenderedPageBreak/>
+      <w:r>
+        <w:rPr>
+          <w:sz w:val="24"/>
+          <w:szCs w:val="24"/>
+        </w:rPr>
         <w:t>Klient podczas uruchamiania sie wysyła do serwera pełniącej rolę centrali komunikat o tym że chce zostać podłączony. Serwer wysyła odpowiedź zwrotną "OK" by poinformować klienta o tym że klient został podłączony lub odpowiedź "NOT" w wypadku wystąpienia jakichkolwiek problemów. Problemami w tym przypadku mogą być następujące:</w:t>
       </w:r>
     </w:p>
@@ -2168,517 +2932,6 @@
           <w:szCs w:val="24"/>
         </w:rPr>
       </w:pPr>
-      <w:r>
-        <w:rPr>
-          <w:sz w:val="24"/>
-          <w:szCs w:val="24"/>
-        </w:rPr>
-        <w:t xml:space="preserve">Sesja komunikacyjna między klientami za pośrednictwem serwera pełniącym rolę centrali </w:t>
-      </w:r>
-    </w:p>
-    <w:p>
-      <w:pPr>
-        <w:spacing w:after="0"/>
-        <w:rPr>
-          <w:sz w:val="24"/>
-          <w:szCs w:val="24"/>
-        </w:rPr>
-      </w:pPr>
-      <w:r>
-        <w:rPr>
-          <w:sz w:val="24"/>
-          <w:szCs w:val="24"/>
-        </w:rPr>
-        <w:t>została przedstawiona w sposób następujący:</w:t>
-      </w:r>
-    </w:p>
-    <w:p>
-      <w:pPr>
-        <w:spacing w:after="0"/>
-        <w:rPr>
-          <w:sz w:val="24"/>
-          <w:szCs w:val="24"/>
-        </w:rPr>
-      </w:pPr>
-    </w:p>
-    <w:p>
-      <w:pPr>
-        <w:spacing w:after="0"/>
-        <w:rPr>
-          <w:sz w:val="24"/>
-          <w:szCs w:val="24"/>
-        </w:rPr>
-      </w:pPr>
-    </w:p>
-    <w:p>
-      <w:pPr>
-        <w:spacing w:after="0"/>
-        <w:jc w:val="center"/>
-        <w:rPr>
-          <w:sz w:val="24"/>
-          <w:szCs w:val="24"/>
-        </w:rPr>
-      </w:pPr>
-      <w:r>
-        <w:rPr>
-          <w:noProof/>
-          <w:sz w:val="24"/>
-          <w:szCs w:val="24"/>
-          <w:lang w:eastAsia="pl-PL"/>
-        </w:rPr>
-        <w:drawing>
-          <wp:inline distT="0" distB="0" distL="0" distR="0">
-            <wp:extent cx="5760720" cy="5404720"/>
-            <wp:effectExtent l="19050" t="0" r="0" b="0"/>
-            <wp:docPr id="4" name="Obraz 2" descr="D:\Projekty\TelefoniaIP\TelefoniaIP\Model &amp; projekt\  Komunikacja Protokołu sygnalizacyjnego dla przypadku nawiązywania połączenia z innym użytkownikiem.jpg"/>
-            <wp:cNvGraphicFramePr>
-              <a:graphicFrameLocks xmlns:a="http://schemas.openxmlformats.org/drawingml/2006/main" noChangeAspect="1"/>
-            </wp:cNvGraphicFramePr>
-            <a:graphic xmlns:a="http://schemas.openxmlformats.org/drawingml/2006/main">
-              <a:graphicData uri="http://schemas.openxmlformats.org/drawingml/2006/picture">
-                <pic:pic xmlns:pic="http://schemas.openxmlformats.org/drawingml/2006/picture">
-                  <pic:nvPicPr>
-                    <pic:cNvPr id="0" name="Picture 2" descr="D:\Projekty\TelefoniaIP\TelefoniaIP\Model &amp; projekt\  Komunikacja Protokołu sygnalizacyjnego dla przypadku nawiązywania połączenia z innym użytkownikiem.jpg"/>
-                    <pic:cNvPicPr>
-                      <a:picLocks noChangeAspect="1" noChangeArrowheads="1"/>
-                    </pic:cNvPicPr>
-                  </pic:nvPicPr>
-                  <pic:blipFill>
-                    <a:blip r:embed="rId9" cstate="print"/>
-                    <a:srcRect/>
-                    <a:stretch>
-                      <a:fillRect/>
-                    </a:stretch>
-                  </pic:blipFill>
-                  <pic:spPr bwMode="auto">
-                    <a:xfrm>
-                      <a:off x="0" y="0"/>
-                      <a:ext cx="5760720" cy="5404720"/>
-                    </a:xfrm>
-                    <a:prstGeom prst="rect">
-                      <a:avLst/>
-                    </a:prstGeom>
-                    <a:noFill/>
-                    <a:ln w="9525">
-                      <a:noFill/>
-                      <a:miter lim="800000"/>
-                      <a:headEnd/>
-                      <a:tailEnd/>
-                    </a:ln>
-                  </pic:spPr>
-                </pic:pic>
-              </a:graphicData>
-            </a:graphic>
-          </wp:inline>
-        </w:drawing>
-      </w:r>
-    </w:p>
-    <w:p>
-      <w:pPr>
-        <w:spacing w:after="0"/>
-        <w:jc w:val="center"/>
-        <w:rPr>
-          <w:i/>
-          <w:sz w:val="16"/>
-          <w:szCs w:val="16"/>
-        </w:rPr>
-      </w:pPr>
-      <w:r>
-        <w:rPr>
-          <w:i/>
-          <w:sz w:val="16"/>
-          <w:szCs w:val="16"/>
-        </w:rPr>
-        <w:t>il.3</w:t>
-      </w:r>
-      <w:r>
-        <w:rPr>
-          <w:i/>
-          <w:sz w:val="16"/>
-          <w:szCs w:val="16"/>
-        </w:rPr>
-        <w:t>: Sesja połączenia między klientami za pośrednictwem serwera pełniącego rolę centrali telefonicznej:</w:t>
-      </w:r>
-    </w:p>
-    <w:p>
-      <w:pPr>
-        <w:spacing w:after="0"/>
-        <w:jc w:val="center"/>
-        <w:rPr>
-          <w:i/>
-          <w:sz w:val="16"/>
-          <w:szCs w:val="16"/>
-        </w:rPr>
-      </w:pPr>
-    </w:p>
-    <w:p>
-      <w:pPr>
-        <w:spacing w:after="0"/>
-        <w:jc w:val="center"/>
-        <w:rPr>
-          <w:b/>
-          <w:sz w:val="24"/>
-          <w:szCs w:val="24"/>
-        </w:rPr>
-      </w:pPr>
-    </w:p>
-    <w:p>
-      <w:pPr>
-        <w:spacing w:after="0"/>
-        <w:rPr>
-          <w:sz w:val="24"/>
-          <w:szCs w:val="24"/>
-        </w:rPr>
-      </w:pPr>
-      <w:r>
-        <w:rPr>
-          <w:sz w:val="24"/>
-          <w:szCs w:val="24"/>
-        </w:rPr>
-        <w:t>W momencie gdy klient został podłączony do systemu, użytkownik klienta wybiera numer identyfikacyjny innego użytkownika z którym chce nawiązać połączenie. Wysyła do serwera polecenie "INVTE". Serwer odbiera ramkę zawierającą ten komunikat i w pierwszej kolejności sprawdza czy numer identyfikacyjny odbiorcy istnieje w Bazie danych. Jeżeli nie istnieje wysyłany jest komunikat zwrotny informujący klienta o tym że odbiorca o takim numerze identyfikacyjnym nie istnieje czyli nadawca odbiera komunikat "NEX",  w przeciwnym wypadku sprawdza czy odbiorca</w:t>
-      </w:r>
-      <w:r>
-        <w:rPr>
-          <w:sz w:val="24"/>
-          <w:szCs w:val="24"/>
-        </w:rPr>
-        <w:t xml:space="preserve"> który ma numer zarejestrowany w Bazie danych jest podłączony do centrali.  W tym wypadku przeszukana zostanie baza klientów podłączonych do centrali. Jeżeli numer odbiorcy znajdzie się w tej liście a tym samym odbiorca zostanie podłączony do centrali, zostanie przekazana do niego komunikat "INVITE", w przeciwnym wypadku centrala wyśle komunikat "NAC" informujący nadawcę o tym ze "Abonent jest tymczasowo niedostępny". Odbiorca po odebraniu komunikatu "INVITE" informuje użytkownika o tym że nadawca próbuje się z nim skontaktować. Jeżeli użytkownik </w:t>
-      </w:r>
-      <w:r>
-        <w:rPr>
-          <w:sz w:val="24"/>
-          <w:szCs w:val="24"/>
-        </w:rPr>
-        <w:t>zaakceptuje</w:t>
-      </w:r>
-      <w:r>
-        <w:rPr>
-          <w:sz w:val="24"/>
-          <w:szCs w:val="24"/>
-        </w:rPr>
-        <w:t xml:space="preserve"> połączenie, odbiorca wyśle do nadawcy za pośrednictwem serwera komunikat "OK" </w:t>
-      </w:r>
-      <w:r>
-        <w:rPr>
-          <w:sz w:val="24"/>
-          <w:szCs w:val="24"/>
-        </w:rPr>
-        <w:t>i rozpocznie transmisję pakietów danych zawierających głos. Serwer odbierający ten komunikat zarejestruje nadawcę oraz odbiorcę jako zajęte hosty by w  przypadku gdy inny użytkownik będzie chciał się połączyć</w:t>
-      </w:r>
-      <w:r>
-        <w:rPr>
-          <w:sz w:val="24"/>
-          <w:szCs w:val="24"/>
-        </w:rPr>
-        <w:t>,</w:t>
-      </w:r>
-      <w:r>
-        <w:rPr>
-          <w:sz w:val="24"/>
-          <w:szCs w:val="24"/>
-        </w:rPr>
-        <w:t xml:space="preserve"> </w:t>
-      </w:r>
-      <w:r>
-        <w:rPr>
-          <w:sz w:val="24"/>
-          <w:szCs w:val="24"/>
-        </w:rPr>
-        <w:t>otrzyma</w:t>
-      </w:r>
-      <w:r>
-        <w:rPr>
-          <w:sz w:val="24"/>
-          <w:szCs w:val="24"/>
-        </w:rPr>
-        <w:t xml:space="preserve"> informację o tym że hosty o tych numerach są już w trakcie prowadzenia rozmowy. Gdy Nadawca odbierze "OK" rozpoczęte zostanie odbieranie danych głosowych do klienta. Aby poinformować </w:t>
-      </w:r>
-      <w:r>
-        <w:rPr>
-          <w:sz w:val="24"/>
-          <w:szCs w:val="24"/>
-        </w:rPr>
-        <w:t>odbiorcę</w:t>
-      </w:r>
-      <w:r>
-        <w:rPr>
-          <w:sz w:val="24"/>
-          <w:szCs w:val="24"/>
-        </w:rPr>
-        <w:t xml:space="preserve"> że połączenie zostało już zastawione, odsyła spowrotem do odbiorcy ten sam pakiet zawierający komunikat "OK".</w:t>
-      </w:r>
-    </w:p>
-    <w:p>
-      <w:pPr>
-        <w:spacing w:after="0"/>
-        <w:rPr>
-          <w:sz w:val="24"/>
-          <w:szCs w:val="24"/>
-        </w:rPr>
-      </w:pPr>
-      <w:r>
-        <w:rPr>
-          <w:sz w:val="24"/>
-          <w:szCs w:val="24"/>
-        </w:rPr>
-        <w:t>W przypadku gdy odbiorca odrzuci połączenie, wysyła do nadawcy komunikat "BUSY"</w:t>
-      </w:r>
-      <w:r>
-        <w:rPr>
-          <w:sz w:val="24"/>
-          <w:szCs w:val="24"/>
-        </w:rPr>
-        <w:t xml:space="preserve"> nadawca zostanie poinformowany o tym że odbiorca odrzucił połączenie.</w:t>
-      </w:r>
-    </w:p>
-    <w:p>
-      <w:pPr>
-        <w:spacing w:after="0"/>
-        <w:rPr>
-          <w:sz w:val="24"/>
-          <w:szCs w:val="24"/>
-        </w:rPr>
-      </w:pPr>
-    </w:p>
-    <w:p>
-      <w:pPr>
-        <w:spacing w:after="0"/>
-        <w:rPr>
-          <w:sz w:val="24"/>
-          <w:szCs w:val="24"/>
-        </w:rPr>
-      </w:pPr>
-      <w:r>
-        <w:rPr>
-          <w:sz w:val="24"/>
-          <w:szCs w:val="24"/>
-        </w:rPr>
-        <w:t>Sesja rozłączeniowa protokołu sygnalizacyjnego przedstawiono na poniższym diagramie sekwencji:</w:t>
-      </w:r>
-    </w:p>
-    <w:p>
-      <w:pPr>
-        <w:spacing w:after="0"/>
-        <w:rPr>
-          <w:sz w:val="24"/>
-          <w:szCs w:val="24"/>
-        </w:rPr>
-      </w:pPr>
-    </w:p>
-    <w:p>
-      <w:pPr>
-        <w:spacing w:after="0"/>
-        <w:jc w:val="center"/>
-        <w:rPr>
-          <w:sz w:val="24"/>
-          <w:szCs w:val="24"/>
-        </w:rPr>
-      </w:pPr>
-      <w:r>
-        <w:rPr>
-          <w:noProof/>
-          <w:sz w:val="24"/>
-          <w:szCs w:val="24"/>
-          <w:lang w:eastAsia="pl-PL"/>
-        </w:rPr>
-        <w:drawing>
-          <wp:inline distT="0" distB="0" distL="0" distR="0">
-            <wp:extent cx="5695950" cy="1485900"/>
-            <wp:effectExtent l="19050" t="0" r="0" b="0"/>
-            <wp:docPr id="3" name="Obraz 1" descr="D:\Projekty\TelefoniaIP\TelefoniaIP\Model &amp; projekt\Sesja zakończenia połączenia.jpg"/>
-            <wp:cNvGraphicFramePr>
-              <a:graphicFrameLocks xmlns:a="http://schemas.openxmlformats.org/drawingml/2006/main" noChangeAspect="1"/>
-            </wp:cNvGraphicFramePr>
-            <a:graphic xmlns:a="http://schemas.openxmlformats.org/drawingml/2006/main">
-              <a:graphicData uri="http://schemas.openxmlformats.org/drawingml/2006/picture">
-                <pic:pic xmlns:pic="http://schemas.openxmlformats.org/drawingml/2006/picture">
-                  <pic:nvPicPr>
-                    <pic:cNvPr id="0" name="Picture 1" descr="D:\Projekty\TelefoniaIP\TelefoniaIP\Model &amp; projekt\Sesja zakończenia połączenia.jpg"/>
-                    <pic:cNvPicPr>
-                      <a:picLocks noChangeAspect="1" noChangeArrowheads="1"/>
-                    </pic:cNvPicPr>
-                  </pic:nvPicPr>
-                  <pic:blipFill>
-                    <a:blip r:embed="rId10" cstate="print"/>
-                    <a:srcRect/>
-                    <a:stretch>
-                      <a:fillRect/>
-                    </a:stretch>
-                  </pic:blipFill>
-                  <pic:spPr bwMode="auto">
-                    <a:xfrm>
-                      <a:off x="0" y="0"/>
-                      <a:ext cx="5695950" cy="1485900"/>
-                    </a:xfrm>
-                    <a:prstGeom prst="rect">
-                      <a:avLst/>
-                    </a:prstGeom>
-                    <a:noFill/>
-                    <a:ln w="9525">
-                      <a:noFill/>
-                      <a:miter lim="800000"/>
-                      <a:headEnd/>
-                      <a:tailEnd/>
-                    </a:ln>
-                  </pic:spPr>
-                </pic:pic>
-              </a:graphicData>
-            </a:graphic>
-          </wp:inline>
-        </w:drawing>
-      </w:r>
-    </w:p>
-    <w:p>
-      <w:pPr>
-        <w:spacing w:after="0"/>
-        <w:jc w:val="center"/>
-        <w:rPr>
-          <w:i/>
-          <w:sz w:val="16"/>
-          <w:szCs w:val="16"/>
-        </w:rPr>
-      </w:pPr>
-      <w:r>
-        <w:rPr>
-          <w:i/>
-          <w:sz w:val="16"/>
-          <w:szCs w:val="16"/>
-        </w:rPr>
-        <w:t>il4</w:t>
-      </w:r>
-      <w:r>
-        <w:rPr>
-          <w:i/>
-          <w:sz w:val="16"/>
-          <w:szCs w:val="16"/>
-        </w:rPr>
-        <w:t>: Sesja rozłączeniowa między klientami za pośrednictwem serwera pełniącego rolę centrali telefonicznej:</w:t>
-      </w:r>
-    </w:p>
-    <w:p>
-      <w:pPr>
-        <w:spacing w:after="0"/>
-        <w:jc w:val="center"/>
-        <w:rPr>
-          <w:sz w:val="24"/>
-          <w:szCs w:val="24"/>
-        </w:rPr>
-      </w:pPr>
-    </w:p>
-    <w:p>
-      <w:pPr>
-        <w:spacing w:after="0"/>
-        <w:rPr>
-          <w:sz w:val="24"/>
-          <w:szCs w:val="24"/>
-        </w:rPr>
-      </w:pPr>
-    </w:p>
-    <w:p>
-      <w:pPr>
-        <w:spacing w:after="0"/>
-        <w:rPr>
-          <w:sz w:val="24"/>
-          <w:szCs w:val="24"/>
-        </w:rPr>
-      </w:pPr>
-    </w:p>
-    <w:p>
-      <w:pPr>
-        <w:spacing w:after="0"/>
-        <w:rPr>
-          <w:sz w:val="24"/>
-          <w:szCs w:val="24"/>
-        </w:rPr>
-      </w:pPr>
-    </w:p>
-    <w:p>
-      <w:pPr>
-        <w:spacing w:after="0"/>
-        <w:rPr>
-          <w:sz w:val="24"/>
-          <w:szCs w:val="24"/>
-        </w:rPr>
-      </w:pPr>
-    </w:p>
-    <w:p>
-      <w:pPr>
-        <w:spacing w:after="0"/>
-        <w:rPr>
-          <w:sz w:val="24"/>
-          <w:szCs w:val="24"/>
-        </w:rPr>
-      </w:pPr>
-    </w:p>
-    <w:p>
-      <w:pPr>
-        <w:spacing w:after="0"/>
-        <w:rPr>
-          <w:sz w:val="24"/>
-          <w:szCs w:val="24"/>
-        </w:rPr>
-      </w:pPr>
-      <w:r>
-        <w:rPr>
-          <w:sz w:val="24"/>
-          <w:szCs w:val="24"/>
-        </w:rPr>
-        <w:lastRenderedPageBreak/>
-        <w:t>Aby sesja zakończeniowa połączenie miało miejsce spełniony musi być jeden warunek:</w:t>
-      </w:r>
-    </w:p>
-    <w:p>
-      <w:pPr>
-        <w:pStyle w:val="Akapitzlist"/>
-        <w:numPr>
-          <w:ilvl w:val="0"/>
-          <w:numId w:val="8"/>
-        </w:numPr>
-        <w:spacing w:after="0"/>
-        <w:rPr>
-          <w:sz w:val="24"/>
-          <w:szCs w:val="24"/>
-        </w:rPr>
-      </w:pPr>
-      <w:r>
-        <w:rPr>
-          <w:sz w:val="24"/>
-          <w:szCs w:val="24"/>
-        </w:rPr>
-        <w:t>musi trwać połączenie między nadawcą a odbiorcą</w:t>
-      </w:r>
-      <w:r>
-        <w:rPr>
-          <w:sz w:val="24"/>
-          <w:szCs w:val="24"/>
-        </w:rPr>
-        <w:t xml:space="preserve"> czyli dane głosu są transmitowane w sieci.</w:t>
-      </w:r>
-    </w:p>
-    <w:p>
-      <w:pPr>
-        <w:spacing w:after="0"/>
-        <w:rPr>
-          <w:sz w:val="24"/>
-          <w:szCs w:val="24"/>
-        </w:rPr>
-      </w:pPr>
-      <w:r>
-        <w:rPr>
-          <w:sz w:val="24"/>
-          <w:szCs w:val="24"/>
-        </w:rPr>
-        <w:t>Sesja ta następuje w momencie gdy któryś ż użytkowników zamierza zakończyć połączenie głosowe. W momencie zakończenia połączenia przez użytkownika, użytkownik ten wysyła komunikat "BYE" informujący klienta o tym że połączenie jest już zakończone oraz informujący serwer o tym że użytkownicy o takich numerach zakończyli rozmowę więc od tego momentu inni użytkownicy będą mogli się skontaktować z użytkownikami którzy aktualnie prowadzili rozmowę. Nadawca po odebraniu komunikatu  "BYE" kończy odbieranie oraz nadawanie pakietów dźwięku - połączenie zostaje zakończone.</w:t>
-      </w:r>
-    </w:p>
-    <w:p>
-      <w:pPr>
-        <w:spacing w:after="0"/>
-        <w:rPr>
-          <w:sz w:val="24"/>
-          <w:szCs w:val="24"/>
-        </w:rPr>
-      </w:pPr>
     </w:p>
     <w:p>
       <w:pPr>
@@ -2725,7 +2978,7 @@
           <wp:inline distT="0" distB="0" distL="0" distR="0">
             <wp:extent cx="4257675" cy="1628775"/>
             <wp:effectExtent l="19050" t="0" r="9525" b="0"/>
-            <wp:docPr id="6" name="Obraz 4" descr="D:\Projekty\TelefoniaIP\TelefoniaIP\Model &amp; projekt\Sesja odłączeniowa klienta s serwerem.jpg"/>
+            <wp:docPr id="7" name="Obraz 4" descr="D:\Projekty\TelefoniaIP\TelefoniaIP\Model &amp; projekt\Sesja odłączeniowa klienta s serwerem.jpg"/>
             <wp:cNvGraphicFramePr>
               <a:graphicFrameLocks xmlns:a="http://schemas.openxmlformats.org/drawingml/2006/main" noChangeAspect="1"/>
             </wp:cNvGraphicFramePr>
@@ -2811,6 +3064,7 @@
           <w:sz w:val="24"/>
           <w:szCs w:val="24"/>
         </w:rPr>
+        <w:lastRenderedPageBreak/>
         <w:t>Sesja ta jest realizowana w momencie zamknięcia aplikacji klienckiej. Informuje on serwer o tym że klient nie jest już podłączony, co jest przydatne przy informowaniu innych klientów o tym że nie można się z tym klientem połączyć ze względu na to że klient nie jest połączony.</w:t>
       </w:r>
     </w:p>
@@ -2827,14 +3081,39 @@
           <w:sz w:val="24"/>
           <w:szCs w:val="24"/>
         </w:rPr>
-        <w:t>Serwer wysyła odpowiedź zwrotną inform</w:t>
-      </w:r>
-      <w:r>
-        <w:rPr>
-          <w:sz w:val="24"/>
-          <w:szCs w:val="24"/>
-        </w:rPr>
-        <w:t>ującą klienta o tym że procedura odłączenia klienta od serwera zakończyła się pomyślnie.</w:t>
+        <w:t>Serwer wysyła odpowiedź zwrotną informującą klienta o tym że procedura odłączenia klienta od serwera zakończyła się pomyślnie.</w:t>
+      </w:r>
+    </w:p>
+    <w:p>
+      <w:pPr>
+        <w:spacing w:after="0"/>
+        <w:rPr>
+          <w:sz w:val="24"/>
+          <w:szCs w:val="24"/>
+        </w:rPr>
+      </w:pPr>
+    </w:p>
+    <w:p>
+      <w:pPr>
+        <w:spacing w:after="0"/>
+        <w:rPr>
+          <w:sz w:val="24"/>
+          <w:szCs w:val="24"/>
+        </w:rPr>
+      </w:pPr>
+      <w:r>
+        <w:rPr>
+          <w:sz w:val="24"/>
+          <w:szCs w:val="24"/>
+        </w:rPr>
+        <w:t>Sesja sprawdzająca s</w:t>
+      </w:r>
+      <w:r>
+        <w:rPr>
+          <w:sz w:val="24"/>
+          <w:szCs w:val="24"/>
+        </w:rPr>
+        <w:t>tan połączenia klienta z centralą został przedstawiony na poniższym diagramie sekwencji:</w:t>
       </w:r>
     </w:p>
     <w:p>
@@ -2846,6 +3125,59 @@
           <w:szCs w:val="24"/>
         </w:rPr>
       </w:pPr>
+      <w:r>
+        <w:rPr>
+          <w:noProof/>
+          <w:sz w:val="24"/>
+          <w:szCs w:val="24"/>
+          <w:lang w:eastAsia="pl-PL"/>
+        </w:rPr>
+        <w:drawing>
+          <wp:inline distT="0" distB="0" distL="0" distR="0">
+            <wp:extent cx="5760720" cy="1801976"/>
+            <wp:effectExtent l="19050" t="0" r="0" b="0"/>
+            <wp:docPr id="8" name="Obraz 1" descr="D:\Projekty\TelefoniaIP\TelefoniaIP\Model &amp; projekt\sesja sprawdzająca stan połączenia klienta z centralą.jpg"/>
+            <wp:cNvGraphicFramePr>
+              <a:graphicFrameLocks xmlns:a="http://schemas.openxmlformats.org/drawingml/2006/main" noChangeAspect="1"/>
+            </wp:cNvGraphicFramePr>
+            <a:graphic xmlns:a="http://schemas.openxmlformats.org/drawingml/2006/main">
+              <a:graphicData uri="http://schemas.openxmlformats.org/drawingml/2006/picture">
+                <pic:pic xmlns:pic="http://schemas.openxmlformats.org/drawingml/2006/picture">
+                  <pic:nvPicPr>
+                    <pic:cNvPr id="0" name="Picture 1" descr="D:\Projekty\TelefoniaIP\TelefoniaIP\Model &amp; projekt\sesja sprawdzająca stan połączenia klienta z centralą.jpg"/>
+                    <pic:cNvPicPr>
+                      <a:picLocks noChangeAspect="1" noChangeArrowheads="1"/>
+                    </pic:cNvPicPr>
+                  </pic:nvPicPr>
+                  <pic:blipFill>
+                    <a:blip r:embed="rId12" cstate="print"/>
+                    <a:srcRect/>
+                    <a:stretch>
+                      <a:fillRect/>
+                    </a:stretch>
+                  </pic:blipFill>
+                  <pic:spPr bwMode="auto">
+                    <a:xfrm>
+                      <a:off x="0" y="0"/>
+                      <a:ext cx="5760720" cy="1801976"/>
+                    </a:xfrm>
+                    <a:prstGeom prst="rect">
+                      <a:avLst/>
+                    </a:prstGeom>
+                    <a:noFill/>
+                    <a:ln w="9525">
+                      <a:noFill/>
+                      <a:miter lim="800000"/>
+                      <a:headEnd/>
+                      <a:tailEnd/>
+                    </a:ln>
+                  </pic:spPr>
+                </pic:pic>
+              </a:graphicData>
+            </a:graphic>
+          </wp:inline>
+        </w:drawing>
+      </w:r>
     </w:p>
     <w:p>
       <w:pPr>
@@ -2870,103 +3202,189 @@
           <w:sz w:val="24"/>
           <w:szCs w:val="24"/>
         </w:rPr>
-        <w:t>Do transmisji głosu między dwoma użytkownikami wykorzystany będzie inny protokół który oparty będzie na protokole UDP ze względu na to by pakiety te mogły dojść do hostów możliwe w jak najkrótszym czasie.</w:t>
-      </w:r>
-      <w:r>
-        <w:rPr>
-          <w:sz w:val="24"/>
-          <w:szCs w:val="24"/>
-        </w:rPr>
-        <w:t xml:space="preserve"> Transmisja głosu odbywać się będzie za pośrednictwem jednego portu.</w:t>
-      </w:r>
-    </w:p>
-    <w:p>
-      <w:pPr>
-        <w:spacing w:after="0"/>
-        <w:rPr>
-          <w:sz w:val="24"/>
-          <w:szCs w:val="24"/>
-        </w:rPr>
-      </w:pPr>
-    </w:p>
-    <w:p>
-      <w:pPr>
-        <w:spacing w:after="0"/>
-        <w:rPr>
-          <w:sz w:val="24"/>
-          <w:szCs w:val="24"/>
-        </w:rPr>
-      </w:pPr>
-    </w:p>
-    <w:p>
-      <w:pPr>
-        <w:spacing w:after="0"/>
-        <w:rPr>
-          <w:sz w:val="24"/>
-          <w:szCs w:val="24"/>
-        </w:rPr>
-      </w:pPr>
-    </w:p>
-    <w:p>
-      <w:pPr>
-        <w:spacing w:after="0"/>
-        <w:rPr>
-          <w:sz w:val="24"/>
-          <w:szCs w:val="24"/>
-        </w:rPr>
-      </w:pPr>
-    </w:p>
-    <w:p>
-      <w:pPr>
-        <w:spacing w:after="0"/>
-        <w:rPr>
-          <w:sz w:val="24"/>
-          <w:szCs w:val="24"/>
-        </w:rPr>
-      </w:pPr>
-    </w:p>
-    <w:p>
-      <w:pPr>
-        <w:spacing w:after="0"/>
-        <w:rPr>
-          <w:sz w:val="24"/>
-          <w:szCs w:val="24"/>
-        </w:rPr>
-      </w:pPr>
-    </w:p>
-    <w:p>
-      <w:pPr>
-        <w:spacing w:after="0"/>
-        <w:rPr>
-          <w:sz w:val="24"/>
-          <w:szCs w:val="24"/>
-        </w:rPr>
-      </w:pPr>
-    </w:p>
-    <w:p>
-      <w:pPr>
-        <w:spacing w:after="0"/>
-        <w:rPr>
-          <w:sz w:val="24"/>
-          <w:szCs w:val="24"/>
-        </w:rPr>
-      </w:pPr>
-    </w:p>
-    <w:p>
-      <w:pPr>
-        <w:spacing w:after="0"/>
-        <w:rPr>
+        <w:t xml:space="preserve">Sesja ta staje się realizowana przez klienta w momencie kiedy klient przyłącza się do centrali a przestaje być w momencie zakończenia działania klienta. Celem tej sesji jest zapewnienie przepływu informacji dla klienta o tym że centrala działa w sposób właściwy dzięki czemu możliwe jest realizowanie sygnalizacji przez protokół sygnalizacyjny. Sygnał "ECHO" Wysyłany przez klienta jest wysyłany w odpowiednim odstępie czasu. Jeżeli zajdzie sytuacja kiedy przez ten odstęp czasu klient nie otrzyma komunikatu "ECHO OK" dla klienta będzie to znak że centrala przestala odpowiadać lub został wyłączony lub doszło do awarii systemu. W tym wypadku klient przerywa działanie wykonywania połączenia z klientami, oraz połączenie z centralą dla wszystkich urządzeń zostaje zerwane. Mechanizm ten ma zabezpieczać przed </w:t>
+      </w:r>
+      <w:r>
+        <w:rPr>
+          <w:sz w:val="24"/>
+          <w:szCs w:val="24"/>
+        </w:rPr>
+        <w:t>prowadzeniem rozmowy bez możliwości działania protokołu sygnalizacyjnego. W praktyce gdyby doszło do błędu w protokole sygnalizacyjnym doszło by do sytuacji kiedy rozmowa z użytkownikami nadal była by realizowana, jednak nie możliwe było by rozłączenie się.</w:t>
+      </w:r>
+    </w:p>
+    <w:p>
+      <w:pPr>
+        <w:spacing w:after="0"/>
+        <w:rPr>
+          <w:sz w:val="24"/>
+          <w:szCs w:val="24"/>
+        </w:rPr>
+      </w:pPr>
+    </w:p>
+    <w:p>
+      <w:pPr>
+        <w:spacing w:after="0"/>
+        <w:rPr>
+          <w:sz w:val="24"/>
+          <w:szCs w:val="24"/>
+        </w:rPr>
+      </w:pPr>
+    </w:p>
+    <w:p>
+      <w:pPr>
+        <w:spacing w:after="0"/>
+        <w:rPr>
+          <w:b/>
           <w:sz w:val="36"/>
           <w:szCs w:val="36"/>
         </w:rPr>
       </w:pPr>
-      <w:r>
+    </w:p>
+    <w:p>
+      <w:pPr>
+        <w:spacing w:after="0"/>
         <w:rPr>
           <w:b/>
           <w:sz w:val="36"/>
           <w:szCs w:val="36"/>
         </w:rPr>
-        <w:lastRenderedPageBreak/>
+      </w:pPr>
+      <w:r>
+        <w:rPr>
+          <w:b/>
+          <w:sz w:val="36"/>
+          <w:szCs w:val="36"/>
+        </w:rPr>
+        <w:t>6. Charakterystyka protokołu transportowego</w:t>
+      </w:r>
+    </w:p>
+    <w:p>
+      <w:pPr>
+        <w:spacing w:after="0"/>
+        <w:rPr>
+          <w:b/>
+          <w:sz w:val="36"/>
+          <w:szCs w:val="36"/>
+        </w:rPr>
+      </w:pPr>
+      <w:r>
+        <w:rPr>
+          <w:b/>
+          <w:sz w:val="36"/>
+          <w:szCs w:val="36"/>
+        </w:rPr>
+        <w:t xml:space="preserve">     czasu rzeczywistego:</w:t>
+      </w:r>
+    </w:p>
+    <w:p>
+      <w:pPr>
+        <w:spacing w:after="0"/>
+        <w:rPr>
+          <w:sz w:val="24"/>
+          <w:szCs w:val="24"/>
+        </w:rPr>
+      </w:pPr>
+      <w:r>
+        <w:rPr>
+          <w:sz w:val="24"/>
+          <w:szCs w:val="24"/>
+        </w:rPr>
+        <w:t>Do transmisji głosu między dwoma użytkownikami wykorzystany będzie inny protokół który oparty będzie na protokole UDP ze względu na to by pakiety te mogły dojść do hostów możliwe w jak najkrótszym czasie.</w:t>
+      </w:r>
+      <w:r>
+        <w:rPr>
+          <w:sz w:val="24"/>
+          <w:szCs w:val="24"/>
+        </w:rPr>
+        <w:t xml:space="preserve"> Transmisja głosu odbywać się będzie za pośrednictwem jednego portu.</w:t>
+      </w:r>
+    </w:p>
+    <w:p>
+      <w:pPr>
+        <w:spacing w:after="0"/>
+        <w:rPr>
+          <w:sz w:val="24"/>
+          <w:szCs w:val="24"/>
+        </w:rPr>
+      </w:pPr>
+    </w:p>
+    <w:p>
+      <w:pPr>
+        <w:spacing w:after="0"/>
+        <w:rPr>
+          <w:sz w:val="24"/>
+          <w:szCs w:val="24"/>
+        </w:rPr>
+      </w:pPr>
+    </w:p>
+    <w:p>
+      <w:pPr>
+        <w:spacing w:after="0"/>
+        <w:rPr>
+          <w:sz w:val="24"/>
+          <w:szCs w:val="24"/>
+        </w:rPr>
+      </w:pPr>
+    </w:p>
+    <w:p>
+      <w:pPr>
+        <w:spacing w:after="0"/>
+        <w:rPr>
+          <w:sz w:val="24"/>
+          <w:szCs w:val="24"/>
+        </w:rPr>
+      </w:pPr>
+    </w:p>
+    <w:p>
+      <w:pPr>
+        <w:spacing w:after="0"/>
+        <w:rPr>
+          <w:sz w:val="24"/>
+          <w:szCs w:val="24"/>
+        </w:rPr>
+      </w:pPr>
+    </w:p>
+    <w:p>
+      <w:pPr>
+        <w:spacing w:after="0"/>
+        <w:rPr>
+          <w:sz w:val="24"/>
+          <w:szCs w:val="24"/>
+        </w:rPr>
+      </w:pPr>
+    </w:p>
+    <w:p>
+      <w:pPr>
+        <w:spacing w:after="0"/>
+        <w:rPr>
+          <w:sz w:val="24"/>
+          <w:szCs w:val="24"/>
+        </w:rPr>
+      </w:pPr>
+    </w:p>
+    <w:p>
+      <w:pPr>
+        <w:spacing w:after="0"/>
+        <w:rPr>
+          <w:sz w:val="24"/>
+          <w:szCs w:val="24"/>
+        </w:rPr>
+      </w:pPr>
+    </w:p>
+    <w:p>
+      <w:pPr>
+        <w:spacing w:after="0"/>
+        <w:rPr>
+          <w:sz w:val="36"/>
+          <w:szCs w:val="36"/>
+        </w:rPr>
+      </w:pPr>
+      <w:r>
+        <w:rPr>
+          <w:b/>
+          <w:sz w:val="36"/>
+          <w:szCs w:val="36"/>
+        </w:rPr>
         <w:t>4. Specyfikacja wymagań:</w:t>
       </w:r>
     </w:p>
@@ -4185,7 +4603,6 @@
           <w:sz w:val="36"/>
           <w:szCs w:val="36"/>
         </w:rPr>
-        <w:lastRenderedPageBreak/>
         <w:t>5</w:t>
       </w:r>
       <w:r>
@@ -5283,7 +5700,7 @@
   <w:abstractNum w:abstractNumId="6">
     <w:nsid w:val="6E4F1F41"/>
     <w:multiLevelType w:val="hybridMultilevel"/>
-    <w:tmpl w:val="79A4249A"/>
+    <w:tmpl w:val="FBE06328"/>
     <w:lvl w:ilvl="0" w:tplc="04150001">
       <w:start w:val="1"/>
       <w:numFmt w:val="bullet"/>
@@ -5697,7 +6114,6 @@
   <w:style w:type="character" w:default="1" w:styleId="Domylnaczcionkaakapitu">
     <w:name w:val="Default Paragraph Font"/>
     <w:uiPriority w:val="1"/>
-    <w:semiHidden/>
     <w:unhideWhenUsed/>
   </w:style>
   <w:style w:type="table" w:default="1" w:styleId="Standardowy">

</xml_diff>

<commit_message>
Dodano obsługę dodawania użykownika do Bazy danych
</commit_message>
<xml_diff>
--- a/Dokumentacja/Dokumentacja.docx
+++ b/Dokumentacja/Dokumentacja.docx
@@ -5166,6 +5166,45 @@
           <w:szCs w:val="24"/>
         </w:rPr>
         <w:t>na której będzie przechowywana lista osób oraz przypisane do nich numery identyfikacyjne,</w:t>
+      </w:r>
+    </w:p>
+    <w:p>
+      <w:pPr>
+        <w:pStyle w:val="Akapitzlist"/>
+        <w:numPr>
+          <w:ilvl w:val="0"/>
+          <w:numId w:val="5"/>
+        </w:numPr>
+        <w:spacing w:after="0"/>
+        <w:rPr>
+          <w:sz w:val="24"/>
+          <w:szCs w:val="24"/>
+        </w:rPr>
+      </w:pPr>
+      <w:proofErr w:type="spellStart"/>
+      <w:r>
+        <w:rPr>
+          <w:b/>
+          <w:sz w:val="24"/>
+          <w:szCs w:val="24"/>
+        </w:rPr>
+        <w:t>PhpMyAdmin</w:t>
+      </w:r>
+      <w:proofErr w:type="spellEnd"/>
+      <w:r>
+        <w:rPr>
+          <w:b/>
+          <w:sz w:val="24"/>
+          <w:szCs w:val="24"/>
+        </w:rPr>
+        <w:t xml:space="preserve"> </w:t>
+      </w:r>
+      <w:r>
+        <w:rPr>
+          <w:sz w:val="24"/>
+          <w:szCs w:val="24"/>
+        </w:rPr>
+        <w:t xml:space="preserve"> - Narzędzie służące do zarządzania bazą danych MySQL,</w:t>
       </w:r>
     </w:p>
     <w:p>

</xml_diff>

<commit_message>
Dokumentacja oraz dalsza implementacja serwera
</commit_message>
<xml_diff>
--- a/Dokumentacja/Dokumentacja.docx
+++ b/Dokumentacja/Dokumentacja.docx
@@ -1789,7 +1789,28 @@
           <w:sz w:val="24"/>
           <w:szCs w:val="24"/>
         </w:rPr>
-        <w:t>INVITE 5550989 543432332 - Użytkownik o numerze 5550989 próbuje nawiązać połączenie z użytkownikiem 543432332,</w:t>
+        <w:t>INVITE 5550989 543432332</w:t>
+      </w:r>
+      <w:r>
+        <w:rPr>
+          <w:sz w:val="24"/>
+          <w:szCs w:val="24"/>
+        </w:rPr>
+        <w:t xml:space="preserve"> 192.168.6.33</w:t>
+      </w:r>
+      <w:r>
+        <w:rPr>
+          <w:sz w:val="24"/>
+          <w:szCs w:val="24"/>
+        </w:rPr>
+        <w:t xml:space="preserve"> - Użytkownik o numerze 5550989 próbuje nawiązać połąc</w:t>
+      </w:r>
+      <w:r>
+        <w:rPr>
+          <w:sz w:val="24"/>
+          <w:szCs w:val="24"/>
+        </w:rPr>
+        <w:t>zenie z użytkownikiem 543432332, przekazany również zostaje adres IP nadawcy do odbiorcy w celu zastawienia połączenia w wypadku gdy odbiorca zaakceptuje połączenie,</w:t>
       </w:r>
     </w:p>
     <w:p>
@@ -1831,7 +1852,49 @@
           <w:sz w:val="24"/>
           <w:szCs w:val="24"/>
         </w:rPr>
-        <w:t>HELLO 554343234 - użytkownik o numerze identyfikacyjnym 554343234 informuje serwer o tym ż</w:t>
+        <w:t xml:space="preserve">HELLO </w:t>
+      </w:r>
+      <w:r>
+        <w:rPr>
+          <w:sz w:val="24"/>
+          <w:szCs w:val="24"/>
+        </w:rPr>
+        <w:t xml:space="preserve">kamil </w:t>
+      </w:r>
+      <w:r>
+        <w:rPr>
+          <w:sz w:val="24"/>
+          <w:szCs w:val="24"/>
+        </w:rPr>
+        <w:t>554343234</w:t>
+      </w:r>
+      <w:r>
+        <w:rPr>
+          <w:sz w:val="24"/>
+          <w:szCs w:val="24"/>
+        </w:rPr>
+        <w:t xml:space="preserve"> </w:t>
+      </w:r>
+      <w:r>
+        <w:rPr>
+          <w:sz w:val="24"/>
+          <w:szCs w:val="24"/>
+        </w:rPr>
+        <w:t xml:space="preserve"> - użytkownik</w:t>
+      </w:r>
+      <w:r>
+        <w:rPr>
+          <w:sz w:val="24"/>
+          <w:szCs w:val="24"/>
+        </w:rPr>
+        <w:t xml:space="preserve"> "kamil"</w:t>
+      </w:r>
+      <w:r>
+        <w:rPr>
+          <w:sz w:val="24"/>
+          <w:szCs w:val="24"/>
+        </w:rPr>
+        <w:t xml:space="preserve"> o numerze identyfikacyjnym 554343234 informuje serwer o tym ż</w:t>
       </w:r>
       <w:r>
         <w:rPr>
@@ -1839,6 +1902,13 @@
           <w:szCs w:val="24"/>
         </w:rPr>
         <w:t>e chce się podłączyć do serwera,</w:t>
+      </w:r>
+      <w:r>
+        <w:rPr>
+          <w:sz w:val="24"/>
+          <w:szCs w:val="24"/>
+        </w:rPr>
+        <w:t xml:space="preserve"> </w:t>
       </w:r>
     </w:p>
     <w:p>
@@ -1859,46 +1929,14 @@
           <w:sz w:val="24"/>
           <w:szCs w:val="24"/>
         </w:rPr>
-        <w:t xml:space="preserve">ADD </w:t>
-      </w:r>
-      <w:proofErr w:type="spellStart"/>
-      <w:r>
-        <w:rPr>
-          <w:sz w:val="24"/>
-          <w:szCs w:val="24"/>
-        </w:rPr>
-        <w:t>jaś</w:t>
-      </w:r>
-      <w:proofErr w:type="spellEnd"/>
-      <w:r>
-        <w:rPr>
-          <w:sz w:val="24"/>
-          <w:szCs w:val="24"/>
-        </w:rPr>
-        <w:t xml:space="preserve"> 123456789 - Klient wysyła żądanie do serwera w celu dodania nowego użytkownika o </w:t>
-      </w:r>
-      <w:r>
-        <w:rPr>
-          <w:sz w:val="24"/>
-          <w:szCs w:val="24"/>
-        </w:rPr>
-        <w:t xml:space="preserve">imieniu </w:t>
-      </w:r>
-      <w:proofErr w:type="spellStart"/>
-      <w:r>
-        <w:rPr>
-          <w:sz w:val="24"/>
-          <w:szCs w:val="24"/>
-        </w:rPr>
-        <w:t>"ja</w:t>
-      </w:r>
-      <w:proofErr w:type="spellEnd"/>
-      <w:r>
-        <w:rPr>
-          <w:sz w:val="24"/>
-          <w:szCs w:val="24"/>
-        </w:rPr>
-        <w:t>ś" oraz numerze "123456789".</w:t>
+        <w:t xml:space="preserve">ADD jaś 123456789 - Klient wysyła żądanie do serwera w celu dodania nowego użytkownika o </w:t>
+      </w:r>
+      <w:r>
+        <w:rPr>
+          <w:sz w:val="24"/>
+          <w:szCs w:val="24"/>
+        </w:rPr>
+        <w:t>imieniu "jaś" oraz numerze "123456789".</w:t>
       </w:r>
     </w:p>
     <w:p>
@@ -2059,6 +2097,7 @@
           <w:szCs w:val="24"/>
           <w:lang w:eastAsia="pl-PL"/>
         </w:rPr>
+        <w:lastRenderedPageBreak/>
         <w:drawing>
           <wp:inline distT="0" distB="0" distL="0" distR="0">
             <wp:extent cx="5753100" cy="3524250"/>
@@ -2456,7 +2495,6 @@
           <w:sz w:val="24"/>
           <w:szCs w:val="24"/>
         </w:rPr>
-        <w:lastRenderedPageBreak/>
         <w:t>Aby sesja zakończeniowa połączenie miało miejsce spełniony musi być jeden warunek:</w:t>
       </w:r>
     </w:p>
@@ -2565,6 +2603,7 @@
           <w:szCs w:val="24"/>
           <w:lang w:eastAsia="pl-PL"/>
         </w:rPr>
+        <w:lastRenderedPageBreak/>
         <w:drawing>
           <wp:inline distT="0" distB="0" distL="0" distR="0">
             <wp:extent cx="5760720" cy="2357011"/>
@@ -2858,7 +2897,6 @@
           <w:sz w:val="24"/>
           <w:szCs w:val="24"/>
         </w:rPr>
-        <w:lastRenderedPageBreak/>
         <w:t xml:space="preserve">Podczas trwania rozmowy telefonicznej między dwoma użytkownikami może wystąpić sytuacja w której serwer z jakiegoś powodu ulega awarii. Dane głosu przesyłane są między klientami bez pośrednictwa serwera. Jeżeli dojdzie do sytuacji w której centrala przestanie działać, wtedy nie możliwa będzie realizacja protokołu sygnalizacyjnego gdyż wszystkie komunikaty tego protokołu przepływają przez centralę. Aby zapobiec takiej sytuacji klient będzie wysyłał komunikat do centrali "ECHO" co odpowiedni czas by sprawdzić czy centrala nadal działa. W przypadku kiedy zabraknie odpowiedzi serwera, następować będzie rozłączanie rozmowy oraz wyświetlenie informacji o tym że nastąpił błąd krytyczny serwera. </w:t>
       </w:r>
     </w:p>
@@ -2884,23 +2922,7 @@
           <w:sz w:val="24"/>
           <w:szCs w:val="24"/>
         </w:rPr>
-        <w:t xml:space="preserve">Protokół ten podobnie jak protokół sygnalizacyjny będzie korzystał z warstwy protokołu TCP ze względu na fakt że dane będą przesyłane </w:t>
-      </w:r>
-      <w:proofErr w:type="spellStart"/>
-      <w:r>
-        <w:rPr>
-          <w:sz w:val="24"/>
-          <w:szCs w:val="24"/>
-        </w:rPr>
-        <w:t>cylicznie</w:t>
-      </w:r>
-      <w:proofErr w:type="spellEnd"/>
-      <w:r>
-        <w:rPr>
-          <w:sz w:val="24"/>
-          <w:szCs w:val="24"/>
-        </w:rPr>
-        <w:t>. Komunikaty równie będą przesyłane w postaci  tekstowej. Dla wyżej wymienionych przypadków komunikaty te będą posiadały następującą formę:</w:t>
+        <w:t>Protokół ten podobnie jak protokół sygnalizacyjny będzie korzystał z warstwy protokołu TCP ze względu na fakt że dane będą przesyłane cylicznie. Komunikaty równie będą przesyłane w postaci  tekstowej. Dla wyżej wymienionych przypadków komunikaty te będą posiadały następującą formę:</w:t>
       </w:r>
     </w:p>
     <w:p>
@@ -2930,6 +2952,7 @@
           <w:sz w:val="24"/>
           <w:szCs w:val="24"/>
         </w:rPr>
+        <w:lastRenderedPageBreak/>
         <w:t>HELLO - Komunikat wysyłany do serwera w celu poinformowania go o tym że użytkownik podłącza się do serwera,</w:t>
       </w:r>
     </w:p>
@@ -3061,7 +3084,6 @@
           <w:szCs w:val="24"/>
           <w:lang w:eastAsia="pl-PL"/>
         </w:rPr>
-        <w:lastRenderedPageBreak/>
         <w:drawing>
           <wp:inline distT="0" distB="0" distL="0" distR="0">
             <wp:extent cx="5753100" cy="2638425"/>
@@ -3401,7 +3423,6 @@
           <w:sz w:val="24"/>
           <w:szCs w:val="24"/>
         </w:rPr>
-        <w:lastRenderedPageBreak/>
         <w:t>Serwer wysyła odpowiedź zwrotną informującą klienta o tym że procedura odłączenia klienta od serwera zakończyła się pomyślnie.</w:t>
       </w:r>
     </w:p>
@@ -3540,7 +3561,15 @@
           <w:sz w:val="24"/>
           <w:szCs w:val="24"/>
         </w:rPr>
-        <w:t>prowadzeniem rozmowy bez możliwości działania protokołu sygnalizacyjnego. W praktyce gdyby doszło do błędu w protokole sygnalizacyjnym doszło by do sytuacji kiedy rozmowa z użytkownikami nadal była by realizowana, jednak nie możliwe było by rozłączenie się.</w:t>
+        <w:t xml:space="preserve">prowadzeniem rozmowy bez możliwości działania protokołu sygnalizacyjnego. W praktyce </w:t>
+      </w:r>
+      <w:r>
+        <w:rPr>
+          <w:sz w:val="24"/>
+          <w:szCs w:val="24"/>
+        </w:rPr>
+        <w:lastRenderedPageBreak/>
+        <w:t>gdyby doszło do błędu w protokole sygnalizacyjnym doszło by do sytuacji kiedy rozmowa z użytkownikami nadal była by realizowana, jednak nie możliwe było by rozłączenie się.</w:t>
       </w:r>
     </w:p>
     <w:p>
@@ -4439,6 +4468,7 @@
                 <w:sz w:val="24"/>
                 <w:szCs w:val="24"/>
               </w:rPr>
+              <w:lastRenderedPageBreak/>
               <w:t>11</w:t>
             </w:r>
           </w:p>
@@ -4980,25 +5010,7 @@
           <w:sz w:val="24"/>
           <w:szCs w:val="24"/>
         </w:rPr>
-        <w:t xml:space="preserve">Visual </w:t>
-      </w:r>
-      <w:proofErr w:type="spellStart"/>
-      <w:r>
-        <w:rPr>
-          <w:b/>
-          <w:sz w:val="24"/>
-          <w:szCs w:val="24"/>
-        </w:rPr>
-        <w:t>Paradigm</w:t>
-      </w:r>
-      <w:proofErr w:type="spellEnd"/>
-      <w:r>
-        <w:rPr>
-          <w:b/>
-          <w:sz w:val="24"/>
-          <w:szCs w:val="24"/>
-        </w:rPr>
-        <w:t xml:space="preserve"> CE 12.0</w:t>
+        <w:t>Visual Paradigm CE 12.0</w:t>
       </w:r>
       <w:r>
         <w:rPr>
@@ -5021,7 +5033,6 @@
           <w:szCs w:val="24"/>
         </w:rPr>
       </w:pPr>
-      <w:proofErr w:type="spellStart"/>
       <w:r>
         <w:rPr>
           <w:b/>
@@ -5030,7 +5041,6 @@
         </w:rPr>
         <w:t>Github</w:t>
       </w:r>
-      <w:proofErr w:type="spellEnd"/>
       <w:r>
         <w:rPr>
           <w:sz w:val="24"/>
@@ -5065,39 +5075,7 @@
           <w:sz w:val="24"/>
           <w:szCs w:val="24"/>
         </w:rPr>
-        <w:t xml:space="preserve"> - Komputer klasy PC z zainstalowanym systemem operacyjnym </w:t>
-      </w:r>
-      <w:proofErr w:type="spellStart"/>
-      <w:r>
-        <w:rPr>
-          <w:sz w:val="24"/>
-          <w:szCs w:val="24"/>
-        </w:rPr>
-        <w:t>Debian</w:t>
-      </w:r>
-      <w:proofErr w:type="spellEnd"/>
-      <w:r>
-        <w:rPr>
-          <w:sz w:val="24"/>
-          <w:szCs w:val="24"/>
-        </w:rPr>
-        <w:t xml:space="preserve"> 7.6 </w:t>
-      </w:r>
-      <w:proofErr w:type="spellStart"/>
-      <w:r>
-        <w:rPr>
-          <w:sz w:val="24"/>
-          <w:szCs w:val="24"/>
-        </w:rPr>
-        <w:t>Wheezy</w:t>
-      </w:r>
-      <w:proofErr w:type="spellEnd"/>
-      <w:r>
-        <w:rPr>
-          <w:sz w:val="24"/>
-          <w:szCs w:val="24"/>
-        </w:rPr>
-        <w:t>, posiadający publiczny adres IP</w:t>
+        <w:t xml:space="preserve"> - Komputer klasy PC z zainstalowanym systemem operacyjnym Debian 7.6 Wheezy, posiadający publiczny adres IP</w:t>
       </w:r>
       <w:r>
         <w:rPr>
@@ -5111,23 +5089,7 @@
           <w:sz w:val="24"/>
           <w:szCs w:val="24"/>
         </w:rPr>
-        <w:t xml:space="preserve">. Na tym komputerze będzie działał serwer pełniący rolę </w:t>
-      </w:r>
-      <w:proofErr w:type="spellStart"/>
-      <w:r>
-        <w:rPr>
-          <w:sz w:val="24"/>
-          <w:szCs w:val="24"/>
-        </w:rPr>
-        <w:t>centali</w:t>
-      </w:r>
-      <w:proofErr w:type="spellEnd"/>
-      <w:r>
-        <w:rPr>
-          <w:sz w:val="24"/>
-          <w:szCs w:val="24"/>
-        </w:rPr>
-        <w:t xml:space="preserve"> oraz działała będzie Baza danych.</w:t>
+        <w:t>. Na tym komputerze będzie działał serwer pełniący rolę centali oraz działała będzie Baza danych.</w:t>
       </w:r>
     </w:p>
     <w:p>
@@ -5143,7 +5105,6 @@
           <w:szCs w:val="24"/>
         </w:rPr>
       </w:pPr>
-      <w:proofErr w:type="spellStart"/>
       <w:r>
         <w:rPr>
           <w:b/>
@@ -5152,7 +5113,6 @@
         </w:rPr>
         <w:t>MySQL</w:t>
       </w:r>
-      <w:proofErr w:type="spellEnd"/>
       <w:r>
         <w:rPr>
           <w:sz w:val="24"/>
@@ -5181,23 +5141,13 @@
           <w:szCs w:val="24"/>
         </w:rPr>
       </w:pPr>
-      <w:proofErr w:type="spellStart"/>
       <w:r>
         <w:rPr>
           <w:b/>
           <w:sz w:val="24"/>
           <w:szCs w:val="24"/>
         </w:rPr>
-        <w:t>PhpMyAdmin</w:t>
-      </w:r>
-      <w:proofErr w:type="spellEnd"/>
-      <w:r>
-        <w:rPr>
-          <w:b/>
-          <w:sz w:val="24"/>
-          <w:szCs w:val="24"/>
-        </w:rPr>
-        <w:t xml:space="preserve"> </w:t>
+        <w:t xml:space="preserve">PhpMyAdmin </w:t>
       </w:r>
       <w:r>
         <w:rPr>
@@ -5233,23 +5183,7 @@
           <w:sz w:val="24"/>
           <w:szCs w:val="24"/>
         </w:rPr>
-        <w:t xml:space="preserve"> - </w:t>
-      </w:r>
-      <w:proofErr w:type="spellStart"/>
-      <w:r>
-        <w:rPr>
-          <w:sz w:val="24"/>
-          <w:szCs w:val="24"/>
-        </w:rPr>
-        <w:t>Srodowisko</w:t>
-      </w:r>
-      <w:proofErr w:type="spellEnd"/>
-      <w:r>
-        <w:rPr>
-          <w:sz w:val="24"/>
-          <w:szCs w:val="24"/>
-        </w:rPr>
-        <w:t xml:space="preserve"> programistyczne na którym zaimplementowana zostanie aplikacja klienta</w:t>
+        <w:t xml:space="preserve"> - Srodowisko programistyczne na którym zaimplementowana zostanie aplikacja klienta</w:t>
       </w:r>
     </w:p>
     <w:p>
@@ -5265,23 +5199,13 @@
           <w:szCs w:val="24"/>
         </w:rPr>
       </w:pPr>
-      <w:proofErr w:type="spellStart"/>
       <w:r>
         <w:rPr>
           <w:b/>
           <w:sz w:val="24"/>
           <w:szCs w:val="24"/>
         </w:rPr>
-        <w:t>Eclipse</w:t>
-      </w:r>
-      <w:proofErr w:type="spellEnd"/>
-      <w:r>
-        <w:rPr>
-          <w:b/>
-          <w:sz w:val="24"/>
-          <w:szCs w:val="24"/>
-        </w:rPr>
-        <w:t xml:space="preserve"> Luna</w:t>
+        <w:t>Eclipse Luna</w:t>
       </w:r>
       <w:r>
         <w:rPr>
@@ -5309,6 +5233,7 @@
           <w:sz w:val="24"/>
           <w:szCs w:val="24"/>
         </w:rPr>
+        <w:lastRenderedPageBreak/>
         <w:t xml:space="preserve">Biblioteka </w:t>
       </w:r>
       <w:r>

</xml_diff>

<commit_message>
Poprawki w dokumentacji #2
</commit_message>
<xml_diff>
--- a/Dokumentacja/Dokumentacja.docx
+++ b/Dokumentacja/Dokumentacja.docx
@@ -4202,6 +4202,33 @@
       <w:pPr>
         <w:spacing w:after="0"/>
         <w:rPr>
+          <w:sz w:val="24"/>
+          <w:szCs w:val="24"/>
+        </w:rPr>
+      </w:pPr>
+    </w:p>
+    <w:p>
+      <w:pPr>
+        <w:spacing w:after="0"/>
+        <w:rPr>
+          <w:sz w:val="24"/>
+          <w:szCs w:val="24"/>
+        </w:rPr>
+      </w:pPr>
+    </w:p>
+    <w:p>
+      <w:pPr>
+        <w:spacing w:after="0"/>
+        <w:rPr>
+          <w:sz w:val="24"/>
+          <w:szCs w:val="24"/>
+        </w:rPr>
+      </w:pPr>
+    </w:p>
+    <w:p>
+      <w:pPr>
+        <w:spacing w:after="0"/>
+        <w:rPr>
           <w:sz w:val="36"/>
           <w:szCs w:val="36"/>
         </w:rPr>
@@ -4212,6 +4239,7 @@
           <w:sz w:val="36"/>
           <w:szCs w:val="36"/>
         </w:rPr>
+        <w:lastRenderedPageBreak/>
         <w:t>8</w:t>
       </w:r>
       <w:r>

</xml_diff>